<commit_message>
finished domain and architecture part of the essay
</commit_message>
<xml_diff>
--- a/Architecture Essay.docx
+++ b/Architecture Essay.docx
@@ -131,7 +131,19 @@
         <w:rPr>
           <w:lang w:val="en-AU"/>
         </w:rPr>
-        <w:t xml:space="preserve"> is a small open source Java project based off the ancient Chinese board game – “Go”.</w:t>
+        <w:t xml:space="preserve"> is a small open source Java project based off the ancient Chinese board game – “Go”</w:t>
+      </w:r>
+      <w:r>
+        <w:rPr>
+          <w:lang w:val="en-AU"/>
+        </w:rPr>
+        <w:t>, where the aim is to occupy as much area of the board as possible</w:t>
+      </w:r>
+      <w:r>
+        <w:rPr>
+          <w:lang w:val="en-AU"/>
+        </w:rPr>
+        <w:t>.</w:t>
       </w:r>
       <w:r>
         <w:rPr>
@@ -163,7 +175,7 @@
         <w:rPr>
           <w:lang w:val="en-AU"/>
         </w:rPr>
-        <w:t>e played via an interactive GUI, making it a very fluid and easy game to run and play</w:t>
+        <w:t>e played via an interactive GUI</w:t>
       </w:r>
       <w:r>
         <w:rPr>
@@ -282,82 +294,6 @@
           <w:lang w:val="en-AU"/>
         </w:rPr>
       </w:pPr>
-    </w:p>
-    <w:p>
-      <w:pPr>
-        <w:rPr>
-          <w:lang w:val="en-AU"/>
-        </w:rPr>
-      </w:pPr>
-      <w:proofErr w:type="spellStart"/>
-      <w:r>
-        <w:rPr>
-          <w:lang w:val="en-AU"/>
-        </w:rPr>
-        <w:t>BetaGo</w:t>
-      </w:r>
-      <w:proofErr w:type="spellEnd"/>
-      <w:r>
-        <w:rPr>
-          <w:lang w:val="en-AU"/>
-        </w:rPr>
-        <w:t xml:space="preserve"> is a fairly recently created, and therefore does not have a large amount of history </w:t>
-      </w:r>
-      <w:r>
-        <w:rPr>
-          <w:lang w:val="en-AU"/>
-        </w:rPr>
-        <w:t>behind</w:t>
-      </w:r>
-      <w:r>
-        <w:rPr>
-          <w:lang w:val="en-AU"/>
-        </w:rPr>
-        <w:t xml:space="preserve"> it.</w:t>
-      </w:r>
-      <w:r>
-        <w:rPr>
-          <w:lang w:val="en-AU"/>
-        </w:rPr>
-        <w:t xml:space="preserve"> It seems to be a collaboration between two individuals who started the project for personal practice outside of work or study.</w:t>
-      </w:r>
-      <w:r>
-        <w:rPr>
-          <w:lang w:val="en-AU"/>
-        </w:rPr>
-        <w:t xml:space="preserve"> The initial commit was on the 1</w:t>
-      </w:r>
-      <w:r>
-        <w:rPr>
-          <w:vertAlign w:val="superscript"/>
-          <w:lang w:val="en-AU"/>
-        </w:rPr>
-        <w:t>st</w:t>
-      </w:r>
-      <w:r>
-        <w:rPr>
-          <w:lang w:val="en-AU"/>
-        </w:rPr>
-        <w:t xml:space="preserve"> March 2018, and since then there have been</w:t>
-      </w:r>
-      <w:r>
-        <w:rPr>
-          <w:lang w:val="en-AU"/>
-        </w:rPr>
-        <w:t xml:space="preserve"> only 34 other commits, appearing every so often, hinting that this is indeed a personal project, rather than it being work or study related </w:t>
-      </w:r>
-      <w:r>
-        <w:rPr>
-          <w:lang w:val="en-AU"/>
-        </w:rPr>
-        <w:t xml:space="preserve">- </w:t>
-      </w:r>
-      <w:r>
-        <w:rPr>
-          <w:lang w:val="en-AU"/>
-        </w:rPr>
-        <w:t>in which the commits would be much more regular.</w:t>
-      </w:r>
     </w:p>
     <w:p>
       <w:pPr>
@@ -374,18 +310,18 @@
           <wp:anchor distT="0" distB="0" distL="114300" distR="114300" simplePos="0" relativeHeight="251658240" behindDoc="1" locked="0" layoutInCell="1" allowOverlap="1">
             <wp:simplePos x="0" y="0"/>
             <wp:positionH relativeFrom="column">
-              <wp:posOffset>2870200</wp:posOffset>
+              <wp:posOffset>3060700</wp:posOffset>
             </wp:positionH>
             <wp:positionV relativeFrom="paragraph">
-              <wp:posOffset>500380</wp:posOffset>
+              <wp:posOffset>1238250</wp:posOffset>
             </wp:positionV>
-            <wp:extent cx="2884805" cy="1053465"/>
-            <wp:effectExtent l="0" t="0" r="0" b="635"/>
+            <wp:extent cx="2527300" cy="922655"/>
+            <wp:effectExtent l="0" t="0" r="0" b="4445"/>
             <wp:wrapTight wrapText="bothSides">
               <wp:wrapPolygon edited="0">
                 <wp:start x="0" y="0"/>
-                <wp:lineTo x="0" y="21353"/>
-                <wp:lineTo x="21491" y="21353"/>
+                <wp:lineTo x="0" y="21407"/>
+                <wp:lineTo x="21491" y="21407"/>
                 <wp:lineTo x="21491" y="0"/>
                 <wp:lineTo x="0" y="0"/>
               </wp:wrapPolygon>
@@ -416,7 +352,7 @@
                   <pic:spPr>
                     <a:xfrm>
                       <a:off x="0" y="0"/>
-                      <a:ext cx="2884805" cy="1053465"/>
+                      <a:ext cx="2527300" cy="922655"/>
                     </a:xfrm>
                     <a:prstGeom prst="rect">
                       <a:avLst/>
@@ -434,17 +370,74 @@
           </wp:anchor>
         </w:drawing>
       </w:r>
-      <w:r>
-        <w:rPr>
-          <w:lang w:val="en-AU"/>
-        </w:rPr>
-        <w:t>Looking at all the commits of the GitHub project repository,</w:t>
-      </w:r>
-      <w:r>
-        <w:rPr>
-          <w:lang w:val="en-AU"/>
-        </w:rPr>
-        <w:t xml:space="preserve"> it is apparent that this project is building off </w:t>
+      <w:proofErr w:type="spellStart"/>
+      <w:r>
+        <w:rPr>
+          <w:lang w:val="en-AU"/>
+        </w:rPr>
+        <w:t>BetaG</w:t>
+      </w:r>
+      <w:r>
+        <w:rPr>
+          <w:lang w:val="en-AU"/>
+        </w:rPr>
+        <w:t>o</w:t>
+      </w:r>
+      <w:proofErr w:type="spellEnd"/>
+      <w:r>
+        <w:rPr>
+          <w:lang w:val="en-AU"/>
+        </w:rPr>
+        <w:t xml:space="preserve"> is a fairly recently created and</w:t>
+      </w:r>
+      <w:r>
+        <w:rPr>
+          <w:lang w:val="en-AU"/>
+        </w:rPr>
+        <w:t xml:space="preserve"> seems to be a collaboration between two individuals who started the project for personal practice outside of work or study.</w:t>
+      </w:r>
+      <w:r>
+        <w:rPr>
+          <w:lang w:val="en-AU"/>
+        </w:rPr>
+        <w:t xml:space="preserve"> The initial commit was on the 1</w:t>
+      </w:r>
+      <w:r>
+        <w:rPr>
+          <w:vertAlign w:val="superscript"/>
+          <w:lang w:val="en-AU"/>
+        </w:rPr>
+        <w:t>st</w:t>
+      </w:r>
+      <w:r>
+        <w:rPr>
+          <w:lang w:val="en-AU"/>
+        </w:rPr>
+        <w:t xml:space="preserve"> March 2018, and since then there have been</w:t>
+      </w:r>
+      <w:r>
+        <w:rPr>
+          <w:lang w:val="en-AU"/>
+        </w:rPr>
+        <w:t xml:space="preserve"> only 34 other commits, appearing every so often, hinting that this is indeed a personal project, rather than it being work or study related</w:t>
+      </w:r>
+      <w:r>
+        <w:rPr>
+          <w:lang w:val="en-AU"/>
+        </w:rPr>
+        <w:t>.</w:t>
+      </w:r>
+      <w:r>
+        <w:rPr>
+          <w:lang w:val="en-AU"/>
+        </w:rPr>
+        <w:t xml:space="preserve"> </w:t>
+      </w:r>
+      <w:r>
+        <w:rPr>
+          <w:lang w:val="en-AU"/>
+        </w:rPr>
+        <w:t xml:space="preserve">Looking at all the commits of the GitHub project repository, it is apparent that this project is building off </w:t>
       </w:r>
       <w:r>
         <w:rPr>
@@ -610,57 +603,19 @@
         <w:rPr>
           <w:lang w:val="en-AU"/>
         </w:rPr>
-        <w:t xml:space="preserve"> and all the work is centred around</w:t>
-      </w:r>
-      <w:r>
-        <w:rPr>
-          <w:lang w:val="en-AU"/>
-        </w:rPr>
-        <w:t xml:space="preserve"> building the </w:t>
-      </w:r>
-      <w:r>
-        <w:rPr>
-          <w:lang w:val="en-AU"/>
-        </w:rPr>
-        <w:t xml:space="preserve">implementation of the </w:t>
-      </w:r>
-      <w:r>
-        <w:rPr>
-          <w:lang w:val="en-AU"/>
-        </w:rPr>
-        <w:t xml:space="preserve">project, rather than improving </w:t>
-      </w:r>
-      <w:r>
-        <w:rPr>
-          <w:lang w:val="en-AU"/>
-        </w:rPr>
-        <w:t xml:space="preserve">the design. </w:t>
-      </w:r>
-      <w:r>
-        <w:rPr>
-          <w:lang w:val="en-AU"/>
-        </w:rPr>
-        <w:t xml:space="preserve">It is clear that the programmers </w:t>
-      </w:r>
-      <w:r>
-        <w:rPr>
-          <w:lang w:val="en-AU"/>
-        </w:rPr>
-        <w:t xml:space="preserve">(both of the current version of </w:t>
-      </w:r>
-      <w:proofErr w:type="spellStart"/>
-      <w:r>
-        <w:rPr>
-          <w:lang w:val="en-AU"/>
-        </w:rPr>
-        <w:t>BetaGo</w:t>
-      </w:r>
-      <w:proofErr w:type="spellEnd"/>
-      <w:r>
-        <w:rPr>
-          <w:lang w:val="en-AU"/>
-        </w:rPr>
-        <w:t xml:space="preserve"> and the previous one) </w:t>
+        <w:t xml:space="preserve"> and </w:t>
+      </w:r>
+      <w:r>
+        <w:rPr>
+          <w:lang w:val="en-AU"/>
+        </w:rPr>
+        <w:t>it is clear that the programmers</w:t>
+      </w:r>
+      <w:r>
+        <w:rPr>
+          <w:lang w:val="en-AU"/>
+        </w:rPr>
+        <w:t xml:space="preserve"> </w:t>
       </w:r>
       <w:r>
         <w:rPr>
@@ -766,7 +721,6 @@
         <w:rPr>
           <w:lang w:val="en-AU"/>
         </w:rPr>
-        <w:lastRenderedPageBreak/>
         <w:t>5 March 2018: Refactoring win screen</w:t>
       </w:r>
     </w:p>
@@ -879,161 +833,1224 @@
           <w:lang w:val="en-AU"/>
         </w:rPr>
       </w:pPr>
+      <w:r>
+        <w:rPr>
+          <w:lang w:val="en-AU"/>
+        </w:rPr>
+        <w:t>Since the goal of the project has always</w:t>
+      </w:r>
+      <w:r>
+        <w:rPr>
+          <w:lang w:val="en-AU"/>
+        </w:rPr>
+        <w:t xml:space="preserve"> been to create a digital version of Go, the </w:t>
+      </w:r>
+      <w:r>
+        <w:rPr>
+          <w:lang w:val="en-AU"/>
+        </w:rPr>
+        <w:t xml:space="preserve">overall purpose of the project has not shifted from its original purpose </w:t>
+      </w:r>
+      <w:r>
+        <w:rPr>
+          <w:lang w:val="en-AU"/>
+        </w:rPr>
+        <w:t>and is unlikely to do so since</w:t>
+      </w:r>
+      <w:r>
+        <w:rPr>
+          <w:lang w:val="en-AU"/>
+        </w:rPr>
+        <w:t xml:space="preserve"> the project is fairly un-extensible and isn’t meant to fulfil multiple purposes.</w:t>
+      </w:r>
+      <w:r>
+        <w:rPr>
+          <w:lang w:val="en-AU"/>
+        </w:rPr>
+        <w:t xml:space="preserve"> However, a </w:t>
+      </w:r>
+      <w:r>
+        <w:rPr>
+          <w:lang w:val="en-AU"/>
+        </w:rPr>
+        <w:t>foreseeable future for the project is</w:t>
+      </w:r>
+      <w:r>
+        <w:rPr>
+          <w:lang w:val="en-AU"/>
+        </w:rPr>
+        <w:t xml:space="preserve"> extending it into a project that allows the user to play a variety of traditional games such as Go, Chess, etc.</w:t>
+      </w:r>
+    </w:p>
+    <w:p>
+      <w:pPr>
+        <w:rPr>
+          <w:lang w:val="en-AU"/>
+        </w:rPr>
+      </w:pPr>
+    </w:p>
+    <w:p>
+      <w:pPr>
+        <w:rPr>
+          <w:lang w:val="en-AU"/>
+        </w:rPr>
+      </w:pPr>
+    </w:p>
+    <w:p>
+      <w:pPr>
+        <w:rPr>
+          <w:b/>
+          <w:sz w:val="28"/>
+          <w:lang w:val="en-AU"/>
+        </w:rPr>
+      </w:pPr>
+      <w:r>
+        <w:rPr>
+          <w:b/>
+          <w:sz w:val="28"/>
+          <w:lang w:val="en-AU"/>
+        </w:rPr>
+        <w:t>Domain of the Project</w:t>
+      </w:r>
+    </w:p>
+    <w:p>
+      <w:pPr>
+        <w:rPr>
+          <w:lang w:val="en-AU"/>
+        </w:rPr>
+      </w:pPr>
+      <w:proofErr w:type="spellStart"/>
+      <w:r>
+        <w:rPr>
+          <w:lang w:val="en-AU"/>
+        </w:rPr>
+        <w:t>BetaGo</w:t>
+      </w:r>
+      <w:proofErr w:type="spellEnd"/>
+      <w:r>
+        <w:rPr>
+          <w:lang w:val="en-AU"/>
+        </w:rPr>
+        <w:t xml:space="preserve"> is designed to </w:t>
+      </w:r>
+      <w:r>
+        <w:rPr>
+          <w:lang w:val="en-AU"/>
+        </w:rPr>
+        <w:t xml:space="preserve">be a digital version of a game that is primarily played on a </w:t>
+      </w:r>
+      <w:r>
+        <w:rPr>
+          <w:lang w:val="en-AU"/>
+        </w:rPr>
+        <w:t>19x19 sized board</w:t>
+      </w:r>
+      <w:r>
+        <w:rPr>
+          <w:lang w:val="en-AU"/>
+        </w:rPr>
+        <w:t>.</w:t>
+      </w:r>
+      <w:r>
+        <w:rPr>
+          <w:lang w:val="en-AU"/>
+        </w:rPr>
+        <w:t xml:space="preserve"> Its d</w:t>
+      </w:r>
+      <w:r>
+        <w:rPr>
+          <w:lang w:val="en-AU"/>
+        </w:rPr>
+        <w:t xml:space="preserve">omain is </w:t>
+      </w:r>
+      <w:r>
+        <w:rPr>
+          <w:lang w:val="en-AU"/>
+        </w:rPr>
+        <w:t xml:space="preserve">purely entertainment-based, because it is a tactical game that teaches no skills apart from the ones directly related to the game itself. It could be argued that </w:t>
+      </w:r>
+      <w:proofErr w:type="spellStart"/>
+      <w:r>
+        <w:rPr>
+          <w:lang w:val="en-AU"/>
+        </w:rPr>
+        <w:t>BetaGo</w:t>
+      </w:r>
+      <w:proofErr w:type="spellEnd"/>
+      <w:r>
+        <w:rPr>
+          <w:lang w:val="en-AU"/>
+        </w:rPr>
+        <w:t xml:space="preserve"> teaches tactics that can be used in other games such as Chess, and is a way to keep one’s brain alert and sharp, but on surface level, the game’s domain poses </w:t>
+      </w:r>
+      <w:r>
+        <w:rPr>
+          <w:lang w:val="en-AU"/>
+        </w:rPr>
+        <w:t>only a recreational purpose.</w:t>
+      </w:r>
+      <w:r>
+        <w:rPr>
+          <w:lang w:val="en-AU"/>
+        </w:rPr>
+        <w:t xml:space="preserve"> </w:t>
+      </w:r>
+    </w:p>
+    <w:p>
+      <w:pPr>
+        <w:rPr>
+          <w:lang w:val="en-AU"/>
+        </w:rPr>
+      </w:pPr>
+      <w:r>
+        <w:rPr>
+          <w:lang w:val="en-AU"/>
+        </w:rPr>
+        <w:t>The project targets users of all ages since the rules are so simple, however a key aspect of the project is of course that it is a digital rendition of a very classic game</w:t>
+      </w:r>
+      <w:r>
+        <w:rPr>
+          <w:lang w:val="en-AU"/>
+        </w:rPr>
+        <w:t xml:space="preserve"> that is not commonplace in today’s society, especially amongst youth. The new digitised platform means that it is more attractive to a new generation of players</w:t>
+      </w:r>
+      <w:r>
+        <w:rPr>
+          <w:lang w:val="en-AU"/>
+        </w:rPr>
+        <w:t>, so the project targets this audience in particular.</w:t>
+      </w:r>
+    </w:p>
+    <w:p>
+      <w:pPr>
+        <w:rPr>
+          <w:lang w:val="en-AU"/>
+        </w:rPr>
+      </w:pPr>
+    </w:p>
+    <w:p>
+      <w:pPr>
+        <w:rPr>
+          <w:lang w:val="en-AU"/>
+        </w:rPr>
+      </w:pPr>
+      <w:r>
+        <w:rPr>
+          <w:lang w:val="en-AU"/>
+        </w:rPr>
+        <w:t>The game is intended to be built and run on a Java IDE, or any device with a Java Virtual Machine</w:t>
+      </w:r>
+      <w:r>
+        <w:rPr>
+          <w:lang w:val="en-AU"/>
+        </w:rPr>
+        <w:t>, and requires Java 8 and Junit 5 to run the tests</w:t>
+      </w:r>
+      <w:r>
+        <w:rPr>
+          <w:lang w:val="en-AU"/>
+        </w:rPr>
+        <w:t xml:space="preserve">. It is played on a GUI which makes it easy to play an understand, so its suited well to those who are not experienced with </w:t>
+      </w:r>
+      <w:r>
+        <w:rPr>
+          <w:lang w:val="en-AU"/>
+        </w:rPr>
+        <w:t>command line interfaces.</w:t>
+      </w:r>
+      <w:r>
+        <w:rPr>
+          <w:lang w:val="en-AU"/>
+        </w:rPr>
+        <w:t xml:space="preserve"> I ran the program on Eclipse Oxygen from my personal MacBook, and here is proof of execution (name in the console):</w:t>
+      </w:r>
+    </w:p>
+    <w:p>
+      <w:pPr>
+        <w:rPr>
+          <w:lang w:val="en-AU"/>
+        </w:rPr>
+      </w:pPr>
+      <w:r>
+        <w:rPr>
+          <w:noProof/>
+          <w:lang w:val="en-AU"/>
+        </w:rPr>
+        <w:drawing>
+          <wp:anchor distT="0" distB="0" distL="114300" distR="114300" simplePos="0" relativeHeight="251659264" behindDoc="1" locked="0" layoutInCell="1" allowOverlap="1">
+            <wp:simplePos x="0" y="0"/>
+            <wp:positionH relativeFrom="column">
+              <wp:posOffset>0</wp:posOffset>
+            </wp:positionH>
+            <wp:positionV relativeFrom="paragraph">
+              <wp:posOffset>84455</wp:posOffset>
+            </wp:positionV>
+            <wp:extent cx="4648200" cy="2896235"/>
+            <wp:effectExtent l="0" t="0" r="0" b="0"/>
+            <wp:wrapTight wrapText="bothSides">
+              <wp:wrapPolygon edited="0">
+                <wp:start x="0" y="0"/>
+                <wp:lineTo x="0" y="21501"/>
+                <wp:lineTo x="21541" y="21501"/>
+                <wp:lineTo x="21541" y="0"/>
+                <wp:lineTo x="0" y="0"/>
+              </wp:wrapPolygon>
+            </wp:wrapTight>
+            <wp:docPr id="3" name="Picture 3"/>
+            <wp:cNvGraphicFramePr>
+              <a:graphicFrameLocks xmlns:a="http://schemas.openxmlformats.org/drawingml/2006/main" noChangeAspect="1"/>
+            </wp:cNvGraphicFramePr>
+            <a:graphic xmlns:a="http://schemas.openxmlformats.org/drawingml/2006/main">
+              <a:graphicData uri="http://schemas.openxmlformats.org/drawingml/2006/picture">
+                <pic:pic xmlns:pic="http://schemas.openxmlformats.org/drawingml/2006/picture">
+                  <pic:nvPicPr>
+                    <pic:cNvPr id="3" name="Screen Shot 2018-05-08 at 7.08.24 PM.png"/>
+                    <pic:cNvPicPr/>
+                  </pic:nvPicPr>
+                  <pic:blipFill>
+                    <a:blip r:embed="rId8">
+                      <a:extLst>
+                        <a:ext uri="{28A0092B-C50C-407E-A947-70E740481C1C}">
+                          <a14:useLocalDpi xmlns:a14="http://schemas.microsoft.com/office/drawing/2010/main" val="0"/>
+                        </a:ext>
+                      </a:extLst>
+                    </a:blip>
+                    <a:stretch>
+                      <a:fillRect/>
+                    </a:stretch>
+                  </pic:blipFill>
+                  <pic:spPr>
+                    <a:xfrm>
+                      <a:off x="0" y="0"/>
+                      <a:ext cx="4648200" cy="2896235"/>
+                    </a:xfrm>
+                    <a:prstGeom prst="rect">
+                      <a:avLst/>
+                    </a:prstGeom>
+                  </pic:spPr>
+                </pic:pic>
+              </a:graphicData>
+            </a:graphic>
+            <wp14:sizeRelH relativeFrom="page">
+              <wp14:pctWidth>0</wp14:pctWidth>
+            </wp14:sizeRelH>
+            <wp14:sizeRelV relativeFrom="page">
+              <wp14:pctHeight>0</wp14:pctHeight>
+            </wp14:sizeRelV>
+          </wp:anchor>
+        </w:drawing>
+      </w:r>
+    </w:p>
+    <w:p>
+      <w:pPr>
+        <w:rPr>
+          <w:lang w:val="en-AU"/>
+        </w:rPr>
+      </w:pPr>
+    </w:p>
+    <w:p>
+      <w:pPr>
+        <w:rPr>
+          <w:lang w:val="en-AU"/>
+        </w:rPr>
+      </w:pPr>
+    </w:p>
+    <w:p>
+      <w:pPr>
+        <w:rPr>
+          <w:lang w:val="en-AU"/>
+        </w:rPr>
+      </w:pPr>
+    </w:p>
+    <w:p>
+      <w:pPr>
+        <w:rPr>
+          <w:lang w:val="en-AU"/>
+        </w:rPr>
+      </w:pPr>
+    </w:p>
+    <w:p>
+      <w:pPr>
+        <w:rPr>
+          <w:lang w:val="en-AU"/>
+        </w:rPr>
+      </w:pPr>
+    </w:p>
+    <w:p>
+      <w:pPr>
+        <w:rPr>
+          <w:lang w:val="en-AU"/>
+        </w:rPr>
+      </w:pPr>
+    </w:p>
+    <w:p>
+      <w:pPr>
+        <w:rPr>
+          <w:lang w:val="en-AU"/>
+        </w:rPr>
+      </w:pPr>
+    </w:p>
+    <w:p>
+      <w:pPr>
+        <w:rPr>
+          <w:lang w:val="en-AU"/>
+        </w:rPr>
+      </w:pPr>
+    </w:p>
+    <w:p>
+      <w:pPr>
+        <w:rPr>
+          <w:lang w:val="en-AU"/>
+        </w:rPr>
+      </w:pPr>
+    </w:p>
+    <w:p>
+      <w:pPr>
+        <w:rPr>
+          <w:lang w:val="en-AU"/>
+        </w:rPr>
+      </w:pPr>
+    </w:p>
+    <w:p>
+      <w:pPr>
+        <w:rPr>
+          <w:lang w:val="en-AU"/>
+        </w:rPr>
+      </w:pPr>
+    </w:p>
+    <w:p>
+      <w:pPr>
+        <w:rPr>
+          <w:lang w:val="en-AU"/>
+        </w:rPr>
+      </w:pPr>
+    </w:p>
+    <w:p>
+      <w:pPr>
+        <w:rPr>
+          <w:lang w:val="en-AU"/>
+        </w:rPr>
+      </w:pPr>
+    </w:p>
+    <w:p>
+      <w:pPr>
+        <w:rPr>
+          <w:lang w:val="en-AU"/>
+        </w:rPr>
+      </w:pPr>
+    </w:p>
+    <w:p>
+      <w:pPr>
+        <w:rPr>
+          <w:lang w:val="en-AU"/>
+        </w:rPr>
+      </w:pPr>
+    </w:p>
+    <w:p>
+      <w:pPr>
+        <w:rPr>
+          <w:lang w:val="en-AU"/>
+        </w:rPr>
+      </w:pPr>
+    </w:p>
+    <w:p>
+      <w:pPr>
+        <w:rPr>
+          <w:lang w:val="en-AU"/>
+        </w:rPr>
+      </w:pPr>
+      <w:r>
+        <w:rPr>
+          <w:lang w:val="en-AU"/>
+        </w:rPr>
+        <w:t xml:space="preserve">Initially I was running the project on Eclipse Neon, but soon discovered that Neon did not support Junit </w:t>
+      </w:r>
+      <w:r>
+        <w:rPr>
+          <w:lang w:val="en-AU"/>
+        </w:rPr>
+        <w:t>5, so I updated to Oxygen and everything ran smoothly from here.</w:t>
+      </w:r>
+    </w:p>
+    <w:p>
+      <w:pPr>
+        <w:rPr>
+          <w:lang w:val="en-AU"/>
+        </w:rPr>
+      </w:pPr>
+      <w:r>
+        <w:rPr>
+          <w:lang w:val="en-AU"/>
+        </w:rPr>
+        <w:t>Reflecting on how</w:t>
+      </w:r>
+      <w:r>
+        <w:rPr>
+          <w:lang w:val="en-AU"/>
+        </w:rPr>
+        <w:t xml:space="preserve"> </w:t>
+      </w:r>
+      <w:proofErr w:type="spellStart"/>
+      <w:r>
+        <w:rPr>
+          <w:lang w:val="en-AU"/>
+        </w:rPr>
+        <w:t>BetaGo</w:t>
+      </w:r>
+      <w:proofErr w:type="spellEnd"/>
+      <w:r>
+        <w:rPr>
+          <w:lang w:val="en-AU"/>
+        </w:rPr>
+        <w:t xml:space="preserve"> can only be run on a Java IDE, this platform could potentially</w:t>
+      </w:r>
+      <w:r>
+        <w:rPr>
+          <w:lang w:val="en-AU"/>
+        </w:rPr>
+        <w:t xml:space="preserve"> be a constraint on the usability of the program.</w:t>
+      </w:r>
+      <w:r>
+        <w:rPr>
+          <w:lang w:val="en-AU"/>
+        </w:rPr>
+        <w:t xml:space="preserve"> Since the project domain is entertainment based, </w:t>
+      </w:r>
+      <w:r>
+        <w:rPr>
+          <w:lang w:val="en-AU"/>
+        </w:rPr>
+        <w:lastRenderedPageBreak/>
+        <w:t>the users of the game will likely value ease-of-use, therefore a mobile device may be a better platform on which to run this project. Therefore the need for a Java IDE may deter the enthusiasm of an average user.</w:t>
+      </w:r>
+    </w:p>
+    <w:p>
+      <w:pPr>
+        <w:rPr>
+          <w:lang w:val="en-AU"/>
+        </w:rPr>
+      </w:pPr>
+    </w:p>
+    <w:p>
+      <w:pPr>
+        <w:pStyle w:val="Standard"/>
+        <w:rPr>
+          <w:rFonts w:ascii="Times New Roman" w:hAnsi="Times New Roman"/>
+          <w:iCs/>
+        </w:rPr>
+      </w:pPr>
+    </w:p>
+    <w:p>
+      <w:pPr>
+        <w:rPr>
+          <w:lang w:val="en-AU"/>
+        </w:rPr>
+      </w:pPr>
+      <w:r>
+        <w:rPr>
+          <w:b/>
+          <w:sz w:val="28"/>
+          <w:lang w:val="en-AU"/>
+        </w:rPr>
+        <w:t xml:space="preserve">Component Architecture </w:t>
+      </w:r>
+    </w:p>
+    <w:p>
+      <w:pPr>
+        <w:rPr>
+          <w:lang w:val="en-AU"/>
+        </w:rPr>
+      </w:pPr>
+      <w:r>
+        <w:rPr>
+          <w:lang w:val="en-AU"/>
+        </w:rPr>
+        <w:t xml:space="preserve">The architecture of the </w:t>
+      </w:r>
+      <w:proofErr w:type="spellStart"/>
+      <w:r>
+        <w:rPr>
+          <w:lang w:val="en-AU"/>
+        </w:rPr>
+        <w:t>BetaGo</w:t>
+      </w:r>
+      <w:proofErr w:type="spellEnd"/>
+      <w:r>
+        <w:rPr>
+          <w:lang w:val="en-AU"/>
+        </w:rPr>
+        <w:t xml:space="preserve"> project seems to be centred around</w:t>
+      </w:r>
+      <w:r>
+        <w:rPr>
+          <w:lang w:val="en-AU"/>
+        </w:rPr>
+        <w:t xml:space="preserve"> </w:t>
+      </w:r>
+      <w:r>
+        <w:rPr>
+          <w:lang w:val="en-AU"/>
+        </w:rPr>
+        <w:t>Event Driven architecture since it is run on a GUI, and has listeners to be constantly checking for a change in state initiated by the user</w:t>
+      </w:r>
+      <w:r>
+        <w:rPr>
+          <w:lang w:val="en-AU"/>
+        </w:rPr>
+        <w:t>, as well as</w:t>
+      </w:r>
+      <w:r>
+        <w:rPr>
+          <w:lang w:val="en-AU"/>
+        </w:rPr>
+        <w:t xml:space="preserve"> a loosely implemented Model View Controller (MVC) architecture system</w:t>
+      </w:r>
+      <w:r>
+        <w:rPr>
+          <w:lang w:val="en-AU"/>
+        </w:rPr>
+        <w:t>.</w:t>
+      </w:r>
+      <w:r>
+        <w:rPr>
+          <w:lang w:val="en-AU"/>
+        </w:rPr>
+        <w:t xml:space="preserve"> MVC architecture focuses on separating the system up into 3 separate parts – the model, the view, and the controller in order to promote ease of understanding when reading the code. The model is responsible for representing the projects object entities, and represents a lot </w:t>
+      </w:r>
+      <w:r>
+        <w:rPr>
+          <w:lang w:val="en-AU"/>
+        </w:rPr>
+        <w:t>of the data that the user works with, the view provides the interface of the program, and the controller</w:t>
+      </w:r>
+      <w:r>
+        <w:rPr>
+          <w:lang w:val="en-AU"/>
+        </w:rPr>
+        <w:t xml:space="preserve"> takes user input </w:t>
+      </w:r>
+      <w:r>
+        <w:rPr>
+          <w:lang w:val="en-AU"/>
+        </w:rPr>
+        <w:t xml:space="preserve">and </w:t>
+      </w:r>
+      <w:r>
+        <w:rPr>
+          <w:lang w:val="en-AU"/>
+        </w:rPr>
+        <w:t>communicates with</w:t>
+      </w:r>
+      <w:r>
+        <w:rPr>
+          <w:lang w:val="en-AU"/>
+        </w:rPr>
+        <w:t xml:space="preserve"> the model to change the view to reflect the given input</w:t>
+      </w:r>
+      <w:r>
+        <w:rPr>
+          <w:rStyle w:val="FootnoteReference"/>
+          <w:lang w:val="en-AU"/>
+        </w:rPr>
+        <w:footnoteReference w:id="3"/>
+      </w:r>
+      <w:r>
+        <w:rPr>
+          <w:lang w:val="en-AU"/>
+        </w:rPr>
+        <w:t>.</w:t>
+      </w:r>
+      <w:r>
+        <w:rPr>
+          <w:lang w:val="en-AU"/>
+        </w:rPr>
+        <w:t xml:space="preserve"> The intention of the MVC is to improve the separation of concerns of the system, which involves insuring that each component is responsible for only one thing, rather than attempt</w:t>
+      </w:r>
+      <w:r>
+        <w:rPr>
+          <w:lang w:val="en-AU"/>
+        </w:rPr>
+        <w:t xml:space="preserve">ing to do a magnitude of </w:t>
+      </w:r>
+      <w:r>
+        <w:rPr>
+          <w:lang w:val="en-AU"/>
+        </w:rPr>
+        <w:t xml:space="preserve">tasks. </w:t>
+      </w:r>
+      <w:proofErr w:type="spellStart"/>
+      <w:r>
+        <w:rPr>
+          <w:lang w:val="en-AU"/>
+        </w:rPr>
+        <w:t>BetaGo</w:t>
+      </w:r>
+      <w:proofErr w:type="spellEnd"/>
+      <w:r>
+        <w:rPr>
+          <w:lang w:val="en-AU"/>
+        </w:rPr>
+        <w:t xml:space="preserve"> has attempted to use MVC by successfully</w:t>
+      </w:r>
+      <w:r>
+        <w:rPr>
+          <w:lang w:val="en-AU"/>
+        </w:rPr>
+        <w:t xml:space="preserve"> separating the model away from the view and controller, but the lines between the view and the controller have become blurred. </w:t>
+      </w:r>
+      <w:r>
+        <w:rPr>
+          <w:lang w:val="en-AU"/>
+        </w:rPr>
+        <w:t>The Main class carries a</w:t>
+      </w:r>
+      <w:r>
+        <w:rPr>
+          <w:lang w:val="en-AU"/>
+        </w:rPr>
+        <w:t xml:space="preserve">ll the responsibilities of the view and the controller, making it a fairly large class with </w:t>
+      </w:r>
+      <w:r>
+        <w:rPr>
+          <w:lang w:val="en-AU"/>
+        </w:rPr>
+        <w:t>numerous responsibi</w:t>
+      </w:r>
+      <w:r>
+        <w:rPr>
+          <w:lang w:val="en-AU"/>
+        </w:rPr>
+        <w:t>lities, leading to low cohesion.</w:t>
+      </w:r>
+    </w:p>
+    <w:p>
+      <w:pPr>
+        <w:rPr>
+          <w:lang w:val="en-AU"/>
+        </w:rPr>
+      </w:pPr>
+    </w:p>
+    <w:p>
+      <w:pPr>
+        <w:rPr>
+          <w:lang w:val="en-AU"/>
+        </w:rPr>
+      </w:pPr>
+      <w:r>
+        <w:rPr>
+          <w:noProof/>
+          <w:lang w:val="en-AU"/>
+        </w:rPr>
+        <w:drawing>
+          <wp:anchor distT="0" distB="0" distL="114300" distR="114300" simplePos="0" relativeHeight="251660288" behindDoc="1" locked="0" layoutInCell="1" allowOverlap="1">
+            <wp:simplePos x="0" y="0"/>
+            <wp:positionH relativeFrom="column">
+              <wp:posOffset>3067685</wp:posOffset>
+            </wp:positionH>
+            <wp:positionV relativeFrom="paragraph">
+              <wp:posOffset>63500</wp:posOffset>
+            </wp:positionV>
+            <wp:extent cx="2677160" cy="3721100"/>
+            <wp:effectExtent l="0" t="0" r="2540" b="0"/>
+            <wp:wrapTight wrapText="bothSides">
+              <wp:wrapPolygon edited="0">
+                <wp:start x="0" y="0"/>
+                <wp:lineTo x="0" y="21526"/>
+                <wp:lineTo x="21518" y="21526"/>
+                <wp:lineTo x="21518" y="0"/>
+                <wp:lineTo x="0" y="0"/>
+              </wp:wrapPolygon>
+            </wp:wrapTight>
+            <wp:docPr id="4" name="Picture 4"/>
+            <wp:cNvGraphicFramePr>
+              <a:graphicFrameLocks xmlns:a="http://schemas.openxmlformats.org/drawingml/2006/main" noChangeAspect="1"/>
+            </wp:cNvGraphicFramePr>
+            <a:graphic xmlns:a="http://schemas.openxmlformats.org/drawingml/2006/main">
+              <a:graphicData uri="http://schemas.openxmlformats.org/drawingml/2006/picture">
+                <pic:pic xmlns:pic="http://schemas.openxmlformats.org/drawingml/2006/picture">
+                  <pic:nvPicPr>
+                    <pic:cNvPr id="4" name="Screen Shot 2018-05-08 at 11.33.38 PM.png"/>
+                    <pic:cNvPicPr/>
+                  </pic:nvPicPr>
+                  <pic:blipFill>
+                    <a:blip r:embed="rId9" cstate="print">
+                      <a:extLst>
+                        <a:ext uri="{28A0092B-C50C-407E-A947-70E740481C1C}">
+                          <a14:useLocalDpi xmlns:a14="http://schemas.microsoft.com/office/drawing/2010/main" val="0"/>
+                        </a:ext>
+                      </a:extLst>
+                    </a:blip>
+                    <a:stretch>
+                      <a:fillRect/>
+                    </a:stretch>
+                  </pic:blipFill>
+                  <pic:spPr>
+                    <a:xfrm>
+                      <a:off x="0" y="0"/>
+                      <a:ext cx="2677160" cy="3721100"/>
+                    </a:xfrm>
+                    <a:prstGeom prst="rect">
+                      <a:avLst/>
+                    </a:prstGeom>
+                  </pic:spPr>
+                </pic:pic>
+              </a:graphicData>
+            </a:graphic>
+            <wp14:sizeRelH relativeFrom="page">
+              <wp14:pctWidth>0</wp14:pctWidth>
+            </wp14:sizeRelH>
+            <wp14:sizeRelV relativeFrom="page">
+              <wp14:pctHeight>0</wp14:pctHeight>
+            </wp14:sizeRelV>
+          </wp:anchor>
+        </w:drawing>
+      </w:r>
+      <w:r>
+        <w:rPr>
+          <w:lang w:val="en-AU"/>
+        </w:rPr>
+        <w:t xml:space="preserve">Looking at the </w:t>
+      </w:r>
+      <w:r>
+        <w:rPr>
+          <w:lang w:val="en-AU"/>
+        </w:rPr>
+        <w:t>dependency diagram</w:t>
+      </w:r>
+      <w:r>
+        <w:rPr>
+          <w:lang w:val="en-AU"/>
+        </w:rPr>
+        <w:t xml:space="preserve"> (opposite)</w:t>
+      </w:r>
+      <w:r>
+        <w:rPr>
+          <w:lang w:val="en-AU"/>
+        </w:rPr>
+        <w:t xml:space="preserve">, it is clear that the Game class is a focal dependant point for almost all of the entire program, and is integral </w:t>
+      </w:r>
+      <w:r>
+        <w:rPr>
+          <w:lang w:val="en-AU"/>
+        </w:rPr>
+        <w:t>to</w:t>
+      </w:r>
+      <w:r>
+        <w:rPr>
+          <w:lang w:val="en-AU"/>
+        </w:rPr>
+        <w:t xml:space="preserve"> most of the model.</w:t>
+      </w:r>
+      <w:r>
+        <w:rPr>
+          <w:lang w:val="en-AU"/>
+        </w:rPr>
+        <w:t xml:space="preserve"> All parts of the model are appropriately distributed out amongst many classes, whereas the view and controller are compressed into the Main class, which creates Game, producing the </w:t>
+      </w:r>
+      <w:r>
+        <w:rPr>
+          <w:lang w:val="en-AU"/>
+        </w:rPr>
+        <w:t>model. Because of this incorrectly implemented MVC, it is difficult to see the flow of communication between the separate components of the system, except for the ob</w:t>
+      </w:r>
+      <w:r>
+        <w:rPr>
+          <w:lang w:val="en-AU"/>
+        </w:rPr>
+        <w:t>vious communication between all parts of the model.</w:t>
+      </w:r>
+    </w:p>
+    <w:p>
+      <w:pPr>
+        <w:rPr>
+          <w:lang w:val="en-AU"/>
+        </w:rPr>
+      </w:pPr>
+    </w:p>
+    <w:p>
+      <w:pPr>
+        <w:rPr>
+          <w:lang w:val="en-AU"/>
+        </w:rPr>
+      </w:pPr>
+      <w:r>
+        <w:rPr>
+          <w:lang w:val="en-AU"/>
+        </w:rPr>
+        <w:t>The component diagram below allows us to look at the system’s architecture in a more general way, and allow us to look at the large components and how they interact with different parts of the system</w:t>
+      </w:r>
+    </w:p>
+    <w:p>
+      <w:pPr>
+        <w:rPr>
+          <w:lang w:val="en-AU"/>
+        </w:rPr>
+      </w:pPr>
+      <w:r>
+        <w:rPr>
+          <w:noProof/>
+          <w:lang w:val="en-AU"/>
+        </w:rPr>
+        <w:lastRenderedPageBreak/>
+        <w:drawing>
+          <wp:anchor distT="0" distB="0" distL="114300" distR="114300" simplePos="0" relativeHeight="251661312" behindDoc="1" locked="0" layoutInCell="1" allowOverlap="1">
+            <wp:simplePos x="0" y="0"/>
+            <wp:positionH relativeFrom="column">
+              <wp:posOffset>-5715</wp:posOffset>
+            </wp:positionH>
+            <wp:positionV relativeFrom="paragraph">
+              <wp:posOffset>0</wp:posOffset>
+            </wp:positionV>
+            <wp:extent cx="5334000" cy="2540000"/>
+            <wp:effectExtent l="0" t="0" r="0" b="0"/>
+            <wp:wrapTight wrapText="bothSides">
+              <wp:wrapPolygon edited="0">
+                <wp:start x="0" y="0"/>
+                <wp:lineTo x="0" y="21492"/>
+                <wp:lineTo x="21549" y="21492"/>
+                <wp:lineTo x="21549" y="0"/>
+                <wp:lineTo x="0" y="0"/>
+              </wp:wrapPolygon>
+            </wp:wrapTight>
+            <wp:docPr id="2" name="Picture 2"/>
+            <wp:cNvGraphicFramePr>
+              <a:graphicFrameLocks xmlns:a="http://schemas.openxmlformats.org/drawingml/2006/main" noChangeAspect="1"/>
+            </wp:cNvGraphicFramePr>
+            <a:graphic xmlns:a="http://schemas.openxmlformats.org/drawingml/2006/main">
+              <a:graphicData uri="http://schemas.openxmlformats.org/drawingml/2006/picture">
+                <pic:pic xmlns:pic="http://schemas.openxmlformats.org/drawingml/2006/picture">
+                  <pic:nvPicPr>
+                    <pic:cNvPr id="2" name="BetaGo Container Diagram (1).jpg"/>
+                    <pic:cNvPicPr/>
+                  </pic:nvPicPr>
+                  <pic:blipFill>
+                    <a:blip r:embed="rId10">
+                      <a:extLst>
+                        <a:ext uri="{28A0092B-C50C-407E-A947-70E740481C1C}">
+                          <a14:useLocalDpi xmlns:a14="http://schemas.microsoft.com/office/drawing/2010/main" val="0"/>
+                        </a:ext>
+                      </a:extLst>
+                    </a:blip>
+                    <a:stretch>
+                      <a:fillRect/>
+                    </a:stretch>
+                  </pic:blipFill>
+                  <pic:spPr>
+                    <a:xfrm>
+                      <a:off x="0" y="0"/>
+                      <a:ext cx="5334000" cy="2540000"/>
+                    </a:xfrm>
+                    <a:prstGeom prst="rect">
+                      <a:avLst/>
+                    </a:prstGeom>
+                  </pic:spPr>
+                </pic:pic>
+              </a:graphicData>
+            </a:graphic>
+            <wp14:sizeRelH relativeFrom="page">
+              <wp14:pctWidth>0</wp14:pctWidth>
+            </wp14:sizeRelH>
+            <wp14:sizeRelV relativeFrom="page">
+              <wp14:pctHeight>0</wp14:pctHeight>
+            </wp14:sizeRelV>
+          </wp:anchor>
+        </w:drawing>
+      </w:r>
+    </w:p>
+    <w:p>
+      <w:pPr>
+        <w:rPr>
+          <w:lang w:val="en-AU"/>
+        </w:rPr>
+      </w:pPr>
+    </w:p>
+    <w:p>
+      <w:pPr>
+        <w:rPr>
+          <w:lang w:val="en-AU"/>
+        </w:rPr>
+      </w:pPr>
+    </w:p>
+    <w:p>
+      <w:pPr>
+        <w:rPr>
+          <w:lang w:val="en-AU"/>
+        </w:rPr>
+      </w:pPr>
+    </w:p>
+    <w:p>
+      <w:pPr>
+        <w:rPr>
+          <w:lang w:val="en-AU"/>
+        </w:rPr>
+      </w:pPr>
+    </w:p>
+    <w:p>
+      <w:pPr>
+        <w:rPr>
+          <w:lang w:val="en-AU"/>
+        </w:rPr>
+      </w:pPr>
+    </w:p>
+    <w:p>
+      <w:pPr>
+        <w:rPr>
+          <w:lang w:val="en-AU"/>
+        </w:rPr>
+      </w:pPr>
+    </w:p>
+    <w:p>
+      <w:pPr>
+        <w:rPr>
+          <w:lang w:val="en-AU"/>
+        </w:rPr>
+      </w:pPr>
+    </w:p>
+    <w:p>
+      <w:pPr>
+        <w:rPr>
+          <w:lang w:val="en-AU"/>
+        </w:rPr>
+      </w:pPr>
+    </w:p>
+    <w:p>
+      <w:pPr>
+        <w:rPr>
+          <w:lang w:val="en-AU"/>
+        </w:rPr>
+      </w:pPr>
+    </w:p>
+    <w:p>
+      <w:pPr>
+        <w:rPr>
+          <w:lang w:val="en-AU"/>
+        </w:rPr>
+      </w:pPr>
+    </w:p>
+    <w:p>
+      <w:pPr>
+        <w:rPr>
+          <w:lang w:val="en-AU"/>
+        </w:rPr>
+      </w:pPr>
+    </w:p>
+    <w:p>
+      <w:pPr>
+        <w:rPr>
+          <w:lang w:val="en-AU"/>
+        </w:rPr>
+      </w:pPr>
+    </w:p>
+    <w:p>
+      <w:pPr>
+        <w:rPr>
+          <w:lang w:val="en-AU"/>
+        </w:rPr>
+      </w:pPr>
+    </w:p>
+    <w:p>
+      <w:pPr>
+        <w:rPr>
+          <w:lang w:val="en-AU"/>
+        </w:rPr>
+      </w:pPr>
+      <w:r>
+        <w:rPr>
+          <w:lang w:val="en-AU"/>
+        </w:rPr>
+        <w:t xml:space="preserve">The user is able to run the program through a Java IDE, and play the game through the programs GUI. From here, the Main class creates the Game class which is responsible for many tasks, including creating most of the game related objects and the main entities in the program. The Model is where most of the core data is stored for </w:t>
+      </w:r>
+      <w:r>
+        <w:rPr>
+          <w:lang w:val="en-AU"/>
+        </w:rPr>
+        <w:t>the entities but is not responsible for any reactive behaviour of these entities</w:t>
+      </w:r>
+      <w:r>
+        <w:rPr>
+          <w:lang w:val="en-AU"/>
+        </w:rPr>
+        <w:t>, meaning that the model is reliant on the Main class (which acts as the view and the controller) in order for the objects to change and function</w:t>
+      </w:r>
+    </w:p>
+    <w:p>
+      <w:pPr>
+        <w:rPr>
+          <w:lang w:val="en-AU"/>
+        </w:rPr>
+      </w:pPr>
+    </w:p>
+    <w:p>
+      <w:pPr>
+        <w:rPr>
+          <w:lang w:val="en-AU"/>
+        </w:rPr>
+      </w:pPr>
+      <w:r>
+        <w:rPr>
+          <w:lang w:val="en-AU"/>
+        </w:rPr>
+        <w:t xml:space="preserve">The Main class is responsible for creating the GUI for the system and controlling the visuals. The </w:t>
+      </w:r>
+      <w:r>
+        <w:rPr>
+          <w:lang w:val="en-AU"/>
+        </w:rPr>
+        <w:t xml:space="preserve">View component is </w:t>
+      </w:r>
+      <w:r>
+        <w:rPr>
+          <w:lang w:val="en-AU"/>
+        </w:rPr>
+        <w:t>comprised of</w:t>
+      </w:r>
+      <w:r>
+        <w:rPr>
+          <w:lang w:val="en-AU"/>
+        </w:rPr>
+        <w:t xml:space="preserve"> the </w:t>
+      </w:r>
+      <w:r>
+        <w:rPr>
+          <w:lang w:val="en-AU"/>
+        </w:rPr>
+        <w:t xml:space="preserve">GUI, which </w:t>
+      </w:r>
+      <w:r>
+        <w:rPr>
+          <w:lang w:val="en-AU"/>
+        </w:rPr>
+        <w:t>is created by the JavaFX library, and renders the data from the Model into an interface that is fluid and easy to use by the player.</w:t>
+      </w:r>
+      <w:r>
+        <w:rPr>
+          <w:lang w:val="en-AU"/>
+        </w:rPr>
+        <w:t xml:space="preserve"> The </w:t>
+      </w:r>
+      <w:r>
+        <w:rPr>
+          <w:lang w:val="en-AU"/>
+        </w:rPr>
+        <w:t>Controller takes input from the user and makes calls to update the view corresponding to the actions performed by the user.</w:t>
+      </w:r>
+    </w:p>
+    <w:p>
+      <w:pPr>
+        <w:rPr>
+          <w:lang w:val="en-AU"/>
+        </w:rPr>
+      </w:pPr>
+    </w:p>
+    <w:p>
+      <w:pPr>
+        <w:rPr>
+          <w:lang w:val="en-AU"/>
+        </w:rPr>
+      </w:pPr>
+      <w:r>
+        <w:rPr>
+          <w:lang w:val="en-AU"/>
+        </w:rPr>
+        <w:t xml:space="preserve">It is clear to see that there is some separation of concerns within </w:t>
+      </w:r>
+      <w:proofErr w:type="spellStart"/>
+      <w:r>
+        <w:rPr>
+          <w:lang w:val="en-AU"/>
+        </w:rPr>
+        <w:t>BetaGo</w:t>
+      </w:r>
+      <w:proofErr w:type="spellEnd"/>
+      <w:r>
+        <w:rPr>
+          <w:lang w:val="en-AU"/>
+        </w:rPr>
+        <w:t xml:space="preserve">, </w:t>
+      </w:r>
+      <w:r>
+        <w:rPr>
+          <w:lang w:val="en-AU"/>
+        </w:rPr>
+        <w:t xml:space="preserve">but within the Main Class, there is still some </w:t>
+      </w:r>
+      <w:r>
+        <w:rPr>
+          <w:lang w:val="en-AU"/>
+        </w:rPr>
+        <w:t xml:space="preserve">entanglement </w:t>
+      </w:r>
+      <w:r>
+        <w:rPr>
+          <w:lang w:val="en-AU"/>
+        </w:rPr>
+        <w:t>of responsibilities that could be more easily understood and maintained by splitting them apart.</w:t>
+      </w:r>
+    </w:p>
+    <w:p>
+      <w:pPr>
+        <w:rPr>
+          <w:lang w:val="en-AU"/>
+        </w:rPr>
+      </w:pPr>
+    </w:p>
+    <w:p>
+      <w:pPr>
+        <w:rPr>
+          <w:lang w:val="en-AU"/>
+        </w:rPr>
+      </w:pPr>
+    </w:p>
+    <w:p>
+      <w:pPr>
+        <w:rPr>
+          <w:b/>
+          <w:sz w:val="28"/>
+          <w:lang w:val="en-AU"/>
+        </w:rPr>
+      </w:pPr>
+      <w:r>
+        <w:rPr>
+          <w:b/>
+          <w:sz w:val="28"/>
+          <w:lang w:val="en-AU"/>
+        </w:rPr>
+        <w:t>Data Structures</w:t>
+      </w:r>
+    </w:p>
+    <w:p>
+      <w:pPr>
+        <w:rPr>
+          <w:lang w:val="en-AU"/>
+        </w:rPr>
+      </w:pPr>
+    </w:p>
+    <w:p>
+      <w:pPr>
+        <w:rPr>
+          <w:lang w:val="en-AU"/>
+        </w:rPr>
+      </w:pPr>
+      <w:r>
+        <w:rPr>
+          <w:lang w:val="en-AU"/>
+        </w:rPr>
+        <w:t>MCTS algorithm</w:t>
+      </w:r>
+    </w:p>
+    <w:p>
+      <w:pPr>
+        <w:rPr>
+          <w:lang w:val="en-AU"/>
+        </w:rPr>
+      </w:pPr>
       <w:bookmarkStart w:id="0" w:name="_GoBack"/>
-      <w:r>
-        <w:rPr>
-          <w:lang w:val="en-AU"/>
-        </w:rPr>
-        <w:t>Since the goal of the project has always</w:t>
-      </w:r>
-      <w:r>
-        <w:rPr>
-          <w:lang w:val="en-AU"/>
-        </w:rPr>
-        <w:t xml:space="preserve"> been to create a digital version of Go, the </w:t>
-      </w:r>
-      <w:r>
-        <w:rPr>
-          <w:lang w:val="en-AU"/>
-        </w:rPr>
-        <w:t xml:space="preserve">overall purpose of the project has not shifted from its original purpose </w:t>
-      </w:r>
-      <w:r>
-        <w:rPr>
-          <w:lang w:val="en-AU"/>
-        </w:rPr>
-        <w:t>and is unlikely to do so since</w:t>
-      </w:r>
-      <w:r>
-        <w:rPr>
-          <w:lang w:val="en-AU"/>
-        </w:rPr>
-        <w:t xml:space="preserve"> the project is fairly un-extensible and isn’t meant to fulfil multiple purposes.</w:t>
-      </w:r>
-      <w:r>
-        <w:rPr>
-          <w:lang w:val="en-AU"/>
-        </w:rPr>
-        <w:t xml:space="preserve"> However, a </w:t>
-      </w:r>
-      <w:r>
-        <w:rPr>
-          <w:lang w:val="en-AU"/>
-        </w:rPr>
-        <w:t>foreseeable future for the project is</w:t>
-      </w:r>
-      <w:r>
-        <w:rPr>
-          <w:lang w:val="en-AU"/>
-        </w:rPr>
-        <w:t xml:space="preserve"> extending it into a project that allows the user to play a variety of traditional games such as Go, Chess, etc.</w:t>
-      </w:r>
-    </w:p>
-    <w:bookmarkEnd w:id="0"/>
-    <w:p>
-      <w:pPr>
-        <w:rPr>
-          <w:lang w:val="en-AU"/>
-        </w:rPr>
-      </w:pPr>
-    </w:p>
-    <w:p>
-      <w:pPr>
-        <w:rPr>
-          <w:lang w:val="en-AU"/>
-        </w:rPr>
-      </w:pPr>
-    </w:p>
-    <w:p>
-      <w:pPr>
-        <w:rPr>
-          <w:lang w:val="en-AU"/>
-        </w:rPr>
-      </w:pPr>
-      <w:r>
-        <w:rPr>
-          <w:lang w:val="en-AU"/>
-        </w:rPr>
-        <w:t>Platform:</w:t>
-      </w:r>
-    </w:p>
-    <w:p>
-      <w:pPr>
-        <w:rPr>
-          <w:lang w:val="en-AU"/>
-        </w:rPr>
-      </w:pPr>
-      <w:r>
-        <w:rPr>
-          <w:lang w:val="en-AU"/>
-        </w:rPr>
-        <w:t>Java IDE</w:t>
-      </w:r>
-    </w:p>
-    <w:p>
-      <w:pPr>
-        <w:rPr>
-          <w:lang w:val="en-AU"/>
-        </w:rPr>
-      </w:pPr>
-      <w:r>
-        <w:rPr>
-          <w:lang w:val="en-AU"/>
-        </w:rPr>
-        <w:t xml:space="preserve">Something that has a </w:t>
-      </w:r>
-      <w:proofErr w:type="spellStart"/>
-      <w:r>
-        <w:rPr>
-          <w:lang w:val="en-AU"/>
-        </w:rPr>
-        <w:t>jvm</w:t>
-      </w:r>
-      <w:proofErr w:type="spellEnd"/>
-      <w:r>
-        <w:rPr>
-          <w:lang w:val="en-AU"/>
-        </w:rPr>
-        <w:t xml:space="preserve"> installed</w:t>
-      </w:r>
-    </w:p>
-    <w:p>
-      <w:pPr>
-        <w:rPr>
-          <w:lang w:val="en-AU"/>
-        </w:rPr>
-      </w:pPr>
-    </w:p>
-    <w:p>
-      <w:pPr>
-        <w:rPr>
-          <w:lang w:val="en-AU"/>
-        </w:rPr>
-      </w:pPr>
-      <w:r>
-        <w:rPr>
-          <w:lang w:val="en-AU"/>
-        </w:rPr>
-        <w:t>JavaFX</w:t>
-      </w:r>
-    </w:p>
-    <w:p>
-      <w:pPr>
-        <w:rPr>
-          <w:lang w:val="en-AU"/>
-        </w:rPr>
-      </w:pPr>
-      <w:r>
-        <w:rPr>
-          <w:lang w:val="en-AU"/>
-        </w:rPr>
-        <w:t>Junit5</w:t>
-      </w:r>
+      <w:bookmarkEnd w:id="0"/>
     </w:p>
     <w:sectPr>
-      <w:headerReference w:type="default" r:id="rId8"/>
+      <w:headerReference w:type="default" r:id="rId11"/>
       <w:pgSz w:w="11900" w:h="16840"/>
-      <w:pgMar w:top="1440" w:right="1440" w:bottom="1440" w:left="1440" w:header="708" w:footer="708" w:gutter="0"/>
+      <w:pgMar w:top="1389" w:right="1389" w:bottom="1389" w:left="1389" w:header="709" w:footer="709" w:gutter="0"/>
       <w:cols w:space="708"/>
       <w:docGrid w:linePitch="360"/>
     </w:sectPr>
@@ -1122,6 +2139,38 @@
       </w:r>
     </w:p>
   </w:footnote>
+  <w:footnote w:id="3">
+    <w:p>
+      <w:pPr>
+        <w:pStyle w:val="FootnoteText"/>
+      </w:pPr>
+      <w:r>
+        <w:rPr>
+          <w:rStyle w:val="FootnoteReference"/>
+        </w:rPr>
+        <w:footnoteRef/>
+      </w:r>
+      <w:r>
+        <w:t xml:space="preserve"> </w:t>
+      </w:r>
+      <w:hyperlink r:id="rId1" w:history="1">
+        <w:r>
+          <w:rPr>
+            <w:rStyle w:val="Hyperlink"/>
+          </w:rPr>
+          <w:t>https://www.tutorialspoint.com/mvc_framework/mvc_framework_introduction.htm</w:t>
+        </w:r>
+      </w:hyperlink>
+    </w:p>
+    <w:p>
+      <w:pPr>
+        <w:pStyle w:val="FootnoteText"/>
+        <w:rPr>
+          <w:lang w:val="en-AU"/>
+        </w:rPr>
+      </w:pPr>
+    </w:p>
+  </w:footnote>
 </w:footnotes>
 </file>
 
@@ -1168,6 +2217,214 @@
 <file path=word/numbering.xml><?xml version="1.0" encoding="utf-8"?>
 <w:numbering xmlns:wpc="http://schemas.microsoft.com/office/word/2010/wordprocessingCanvas" xmlns:cx="http://schemas.microsoft.com/office/drawing/2014/chartex" xmlns:cx1="http://schemas.microsoft.com/office/drawing/2015/9/8/chartex" xmlns:cx2="http://schemas.microsoft.com/office/drawing/2015/10/21/chartex" xmlns:cx3="http://schemas.microsoft.com/office/drawing/2016/5/9/chartex" xmlns:cx4="http://schemas.microsoft.com/office/drawing/2016/5/10/chartex" xmlns:cx5="http://schemas.microsoft.com/office/drawing/2016/5/11/chartex" xmlns:cx6="http://schemas.microsoft.com/office/drawing/2016/5/12/chartex" xmlns:cx7="http://schemas.microsoft.com/office/drawing/2016/5/13/chartex" xmlns:cx8="http://schemas.microsoft.com/office/drawing/2016/5/14/chartex" xmlns:mc="http://schemas.openxmlformats.org/markup-compatibility/2006" xmlns:aink="http://schemas.microsoft.com/office/drawing/2016/ink" xmlns:am3d="http://schemas.microsoft.com/office/drawing/2017/model3d" xmlns:o="urn:schemas-microsoft-com:office:office" xmlns:r="http://schemas.openxmlformats.org/officeDocument/2006/relationships" xmlns:m="http://schemas.openxmlformats.org/officeDocument/2006/math" xmlns:v="urn:schemas-microsoft-com:vml" xmlns:wp14="http://schemas.microsoft.com/office/word/2010/wordprocessingDrawing" xmlns:wp="http://schemas.openxmlformats.org/drawingml/2006/wordprocessingDrawing" xmlns:w10="urn:schemas-microsoft-com:office:word" xmlns:w="http://schemas.openxmlformats.org/wordprocessingml/2006/main" xmlns:w14="http://schemas.microsoft.com/office/word/2010/wordml" xmlns:w15="http://schemas.microsoft.com/office/word/2012/wordml" xmlns:w16cid="http://schemas.microsoft.com/office/word/2016/wordml/cid" xmlns:w16se="http://schemas.microsoft.com/office/word/2015/wordml/symex" xmlns:wpg="http://schemas.microsoft.com/office/word/2010/wordprocessingGroup" xmlns:wpi="http://schemas.microsoft.com/office/word/2010/wordprocessingInk" xmlns:wne="http://schemas.microsoft.com/office/word/2006/wordml" xmlns:wps="http://schemas.microsoft.com/office/word/2010/wordprocessingShape" mc:Ignorable="w14 w15 w16se w16cid wp14">
   <w:abstractNum w:abstractNumId="0" w15:restartNumberingAfterBreak="0">
+    <w:nsid w:val="01B518D1"/>
+    <w:multiLevelType w:val="multilevel"/>
+    <w:tmpl w:val="9F48390E"/>
+    <w:lvl w:ilvl="0">
+      <w:numFmt w:val="bullet"/>
+      <w:lvlText w:val="•"/>
+      <w:lvlJc w:val="left"/>
+      <w:pPr>
+        <w:ind w:left="720" w:hanging="360"/>
+      </w:pPr>
+      <w:rPr>
+        <w:rFonts w:ascii="OpenSymbol" w:eastAsia="OpenSymbol" w:hAnsi="OpenSymbol" w:cs="OpenSymbol"/>
+      </w:rPr>
+    </w:lvl>
+    <w:lvl w:ilvl="1">
+      <w:numFmt w:val="bullet"/>
+      <w:lvlText w:val="◦"/>
+      <w:lvlJc w:val="left"/>
+      <w:pPr>
+        <w:ind w:left="1080" w:hanging="360"/>
+      </w:pPr>
+      <w:rPr>
+        <w:rFonts w:ascii="OpenSymbol" w:eastAsia="OpenSymbol" w:hAnsi="OpenSymbol" w:cs="OpenSymbol"/>
+      </w:rPr>
+    </w:lvl>
+    <w:lvl w:ilvl="2">
+      <w:numFmt w:val="bullet"/>
+      <w:lvlText w:val="▪"/>
+      <w:lvlJc w:val="left"/>
+      <w:pPr>
+        <w:ind w:left="1440" w:hanging="360"/>
+      </w:pPr>
+      <w:rPr>
+        <w:rFonts w:ascii="OpenSymbol" w:eastAsia="OpenSymbol" w:hAnsi="OpenSymbol" w:cs="OpenSymbol"/>
+      </w:rPr>
+    </w:lvl>
+    <w:lvl w:ilvl="3">
+      <w:numFmt w:val="bullet"/>
+      <w:lvlText w:val="•"/>
+      <w:lvlJc w:val="left"/>
+      <w:pPr>
+        <w:ind w:left="1800" w:hanging="360"/>
+      </w:pPr>
+      <w:rPr>
+        <w:rFonts w:ascii="OpenSymbol" w:eastAsia="OpenSymbol" w:hAnsi="OpenSymbol" w:cs="OpenSymbol"/>
+      </w:rPr>
+    </w:lvl>
+    <w:lvl w:ilvl="4">
+      <w:numFmt w:val="bullet"/>
+      <w:lvlText w:val="◦"/>
+      <w:lvlJc w:val="left"/>
+      <w:pPr>
+        <w:ind w:left="2160" w:hanging="360"/>
+      </w:pPr>
+      <w:rPr>
+        <w:rFonts w:ascii="OpenSymbol" w:eastAsia="OpenSymbol" w:hAnsi="OpenSymbol" w:cs="OpenSymbol"/>
+      </w:rPr>
+    </w:lvl>
+    <w:lvl w:ilvl="5">
+      <w:numFmt w:val="bullet"/>
+      <w:lvlText w:val="▪"/>
+      <w:lvlJc w:val="left"/>
+      <w:pPr>
+        <w:ind w:left="2520" w:hanging="360"/>
+      </w:pPr>
+      <w:rPr>
+        <w:rFonts w:ascii="OpenSymbol" w:eastAsia="OpenSymbol" w:hAnsi="OpenSymbol" w:cs="OpenSymbol"/>
+      </w:rPr>
+    </w:lvl>
+    <w:lvl w:ilvl="6">
+      <w:numFmt w:val="bullet"/>
+      <w:lvlText w:val="•"/>
+      <w:lvlJc w:val="left"/>
+      <w:pPr>
+        <w:ind w:left="2880" w:hanging="360"/>
+      </w:pPr>
+      <w:rPr>
+        <w:rFonts w:ascii="OpenSymbol" w:eastAsia="OpenSymbol" w:hAnsi="OpenSymbol" w:cs="OpenSymbol"/>
+      </w:rPr>
+    </w:lvl>
+    <w:lvl w:ilvl="7">
+      <w:numFmt w:val="bullet"/>
+      <w:lvlText w:val="◦"/>
+      <w:lvlJc w:val="left"/>
+      <w:pPr>
+        <w:ind w:left="3240" w:hanging="360"/>
+      </w:pPr>
+      <w:rPr>
+        <w:rFonts w:ascii="OpenSymbol" w:eastAsia="OpenSymbol" w:hAnsi="OpenSymbol" w:cs="OpenSymbol"/>
+      </w:rPr>
+    </w:lvl>
+    <w:lvl w:ilvl="8">
+      <w:numFmt w:val="bullet"/>
+      <w:lvlText w:val="▪"/>
+      <w:lvlJc w:val="left"/>
+      <w:pPr>
+        <w:ind w:left="3600" w:hanging="360"/>
+      </w:pPr>
+      <w:rPr>
+        <w:rFonts w:ascii="OpenSymbol" w:eastAsia="OpenSymbol" w:hAnsi="OpenSymbol" w:cs="OpenSymbol"/>
+      </w:rPr>
+    </w:lvl>
+  </w:abstractNum>
+  <w:abstractNum w:abstractNumId="1" w15:restartNumberingAfterBreak="0">
+    <w:nsid w:val="20366CA3"/>
+    <w:multiLevelType w:val="multilevel"/>
+    <w:tmpl w:val="071627E0"/>
+    <w:lvl w:ilvl="0">
+      <w:numFmt w:val="bullet"/>
+      <w:lvlText w:val="•"/>
+      <w:lvlJc w:val="left"/>
+      <w:pPr>
+        <w:ind w:left="720" w:hanging="360"/>
+      </w:pPr>
+      <w:rPr>
+        <w:rFonts w:ascii="OpenSymbol" w:eastAsia="OpenSymbol" w:hAnsi="OpenSymbol" w:cs="OpenSymbol"/>
+      </w:rPr>
+    </w:lvl>
+    <w:lvl w:ilvl="1">
+      <w:numFmt w:val="bullet"/>
+      <w:lvlText w:val="◦"/>
+      <w:lvlJc w:val="left"/>
+      <w:pPr>
+        <w:ind w:left="1080" w:hanging="360"/>
+      </w:pPr>
+      <w:rPr>
+        <w:rFonts w:ascii="OpenSymbol" w:eastAsia="OpenSymbol" w:hAnsi="OpenSymbol" w:cs="OpenSymbol"/>
+      </w:rPr>
+    </w:lvl>
+    <w:lvl w:ilvl="2">
+      <w:numFmt w:val="bullet"/>
+      <w:lvlText w:val="▪"/>
+      <w:lvlJc w:val="left"/>
+      <w:pPr>
+        <w:ind w:left="1440" w:hanging="360"/>
+      </w:pPr>
+      <w:rPr>
+        <w:rFonts w:ascii="OpenSymbol" w:eastAsia="OpenSymbol" w:hAnsi="OpenSymbol" w:cs="OpenSymbol"/>
+      </w:rPr>
+    </w:lvl>
+    <w:lvl w:ilvl="3">
+      <w:numFmt w:val="bullet"/>
+      <w:lvlText w:val="•"/>
+      <w:lvlJc w:val="left"/>
+      <w:pPr>
+        <w:ind w:left="1800" w:hanging="360"/>
+      </w:pPr>
+      <w:rPr>
+        <w:rFonts w:ascii="OpenSymbol" w:eastAsia="OpenSymbol" w:hAnsi="OpenSymbol" w:cs="OpenSymbol"/>
+      </w:rPr>
+    </w:lvl>
+    <w:lvl w:ilvl="4">
+      <w:numFmt w:val="bullet"/>
+      <w:lvlText w:val="◦"/>
+      <w:lvlJc w:val="left"/>
+      <w:pPr>
+        <w:ind w:left="2160" w:hanging="360"/>
+      </w:pPr>
+      <w:rPr>
+        <w:rFonts w:ascii="OpenSymbol" w:eastAsia="OpenSymbol" w:hAnsi="OpenSymbol" w:cs="OpenSymbol"/>
+      </w:rPr>
+    </w:lvl>
+    <w:lvl w:ilvl="5">
+      <w:numFmt w:val="bullet"/>
+      <w:lvlText w:val="▪"/>
+      <w:lvlJc w:val="left"/>
+      <w:pPr>
+        <w:ind w:left="2520" w:hanging="360"/>
+      </w:pPr>
+      <w:rPr>
+        <w:rFonts w:ascii="OpenSymbol" w:eastAsia="OpenSymbol" w:hAnsi="OpenSymbol" w:cs="OpenSymbol"/>
+      </w:rPr>
+    </w:lvl>
+    <w:lvl w:ilvl="6">
+      <w:numFmt w:val="bullet"/>
+      <w:lvlText w:val="•"/>
+      <w:lvlJc w:val="left"/>
+      <w:pPr>
+        <w:ind w:left="2880" w:hanging="360"/>
+      </w:pPr>
+      <w:rPr>
+        <w:rFonts w:ascii="OpenSymbol" w:eastAsia="OpenSymbol" w:hAnsi="OpenSymbol" w:cs="OpenSymbol"/>
+      </w:rPr>
+    </w:lvl>
+    <w:lvl w:ilvl="7">
+      <w:numFmt w:val="bullet"/>
+      <w:lvlText w:val="◦"/>
+      <w:lvlJc w:val="left"/>
+      <w:pPr>
+        <w:ind w:left="3240" w:hanging="360"/>
+      </w:pPr>
+      <w:rPr>
+        <w:rFonts w:ascii="OpenSymbol" w:eastAsia="OpenSymbol" w:hAnsi="OpenSymbol" w:cs="OpenSymbol"/>
+      </w:rPr>
+    </w:lvl>
+    <w:lvl w:ilvl="8">
+      <w:numFmt w:val="bullet"/>
+      <w:lvlText w:val="▪"/>
+      <w:lvlJc w:val="left"/>
+      <w:pPr>
+        <w:ind w:left="3600" w:hanging="360"/>
+      </w:pPr>
+      <w:rPr>
+        <w:rFonts w:ascii="OpenSymbol" w:eastAsia="OpenSymbol" w:hAnsi="OpenSymbol" w:cs="OpenSymbol"/>
+      </w:rPr>
+    </w:lvl>
+  </w:abstractNum>
+  <w:abstractNum w:abstractNumId="2" w15:restartNumberingAfterBreak="0">
     <w:nsid w:val="2A6C3E11"/>
     <w:multiLevelType w:val="hybridMultilevel"/>
     <w:tmpl w:val="91829AEE"/>
@@ -1280,7 +2537,182 @@
       </w:rPr>
     </w:lvl>
   </w:abstractNum>
+  <w:abstractNum w:abstractNumId="3" w15:restartNumberingAfterBreak="0">
+    <w:nsid w:val="50175368"/>
+    <w:multiLevelType w:val="multilevel"/>
+    <w:tmpl w:val="1EECACE6"/>
+    <w:lvl w:ilvl="0">
+      <w:start w:val="1"/>
+      <w:numFmt w:val="bullet"/>
+      <w:lvlText w:val=""/>
+      <w:lvlJc w:val="left"/>
+      <w:pPr>
+        <w:tabs>
+          <w:tab w:val="num" w:pos="720"/>
+        </w:tabs>
+        <w:ind w:left="720" w:hanging="360"/>
+      </w:pPr>
+      <w:rPr>
+        <w:rFonts w:ascii="Symbol" w:hAnsi="Symbol" w:hint="default"/>
+        <w:sz w:val="20"/>
+      </w:rPr>
+    </w:lvl>
+    <w:lvl w:ilvl="1" w:tentative="1">
+      <w:start w:val="1"/>
+      <w:numFmt w:val="bullet"/>
+      <w:lvlText w:val="o"/>
+      <w:lvlJc w:val="left"/>
+      <w:pPr>
+        <w:tabs>
+          <w:tab w:val="num" w:pos="1440"/>
+        </w:tabs>
+        <w:ind w:left="1440" w:hanging="360"/>
+      </w:pPr>
+      <w:rPr>
+        <w:rFonts w:ascii="Courier New" w:hAnsi="Courier New" w:hint="default"/>
+        <w:sz w:val="20"/>
+      </w:rPr>
+    </w:lvl>
+    <w:lvl w:ilvl="2" w:tentative="1">
+      <w:start w:val="1"/>
+      <w:numFmt w:val="bullet"/>
+      <w:lvlText w:val=""/>
+      <w:lvlJc w:val="left"/>
+      <w:pPr>
+        <w:tabs>
+          <w:tab w:val="num" w:pos="2160"/>
+        </w:tabs>
+        <w:ind w:left="2160" w:hanging="360"/>
+      </w:pPr>
+      <w:rPr>
+        <w:rFonts w:ascii="Wingdings" w:hAnsi="Wingdings" w:hint="default"/>
+        <w:sz w:val="20"/>
+      </w:rPr>
+    </w:lvl>
+    <w:lvl w:ilvl="3" w:tentative="1">
+      <w:start w:val="1"/>
+      <w:numFmt w:val="bullet"/>
+      <w:lvlText w:val=""/>
+      <w:lvlJc w:val="left"/>
+      <w:pPr>
+        <w:tabs>
+          <w:tab w:val="num" w:pos="2880"/>
+        </w:tabs>
+        <w:ind w:left="2880" w:hanging="360"/>
+      </w:pPr>
+      <w:rPr>
+        <w:rFonts w:ascii="Wingdings" w:hAnsi="Wingdings" w:hint="default"/>
+        <w:sz w:val="20"/>
+      </w:rPr>
+    </w:lvl>
+    <w:lvl w:ilvl="4" w:tentative="1">
+      <w:start w:val="1"/>
+      <w:numFmt w:val="bullet"/>
+      <w:lvlText w:val=""/>
+      <w:lvlJc w:val="left"/>
+      <w:pPr>
+        <w:tabs>
+          <w:tab w:val="num" w:pos="3600"/>
+        </w:tabs>
+        <w:ind w:left="3600" w:hanging="360"/>
+      </w:pPr>
+      <w:rPr>
+        <w:rFonts w:ascii="Wingdings" w:hAnsi="Wingdings" w:hint="default"/>
+        <w:sz w:val="20"/>
+      </w:rPr>
+    </w:lvl>
+    <w:lvl w:ilvl="5" w:tentative="1">
+      <w:start w:val="1"/>
+      <w:numFmt w:val="bullet"/>
+      <w:lvlText w:val=""/>
+      <w:lvlJc w:val="left"/>
+      <w:pPr>
+        <w:tabs>
+          <w:tab w:val="num" w:pos="4320"/>
+        </w:tabs>
+        <w:ind w:left="4320" w:hanging="360"/>
+      </w:pPr>
+      <w:rPr>
+        <w:rFonts w:ascii="Wingdings" w:hAnsi="Wingdings" w:hint="default"/>
+        <w:sz w:val="20"/>
+      </w:rPr>
+    </w:lvl>
+    <w:lvl w:ilvl="6" w:tentative="1">
+      <w:start w:val="1"/>
+      <w:numFmt w:val="bullet"/>
+      <w:lvlText w:val=""/>
+      <w:lvlJc w:val="left"/>
+      <w:pPr>
+        <w:tabs>
+          <w:tab w:val="num" w:pos="5040"/>
+        </w:tabs>
+        <w:ind w:left="5040" w:hanging="360"/>
+      </w:pPr>
+      <w:rPr>
+        <w:rFonts w:ascii="Wingdings" w:hAnsi="Wingdings" w:hint="default"/>
+        <w:sz w:val="20"/>
+      </w:rPr>
+    </w:lvl>
+    <w:lvl w:ilvl="7" w:tentative="1">
+      <w:start w:val="1"/>
+      <w:numFmt w:val="bullet"/>
+      <w:lvlText w:val=""/>
+      <w:lvlJc w:val="left"/>
+      <w:pPr>
+        <w:tabs>
+          <w:tab w:val="num" w:pos="5760"/>
+        </w:tabs>
+        <w:ind w:left="5760" w:hanging="360"/>
+      </w:pPr>
+      <w:rPr>
+        <w:rFonts w:ascii="Wingdings" w:hAnsi="Wingdings" w:hint="default"/>
+        <w:sz w:val="20"/>
+      </w:rPr>
+    </w:lvl>
+    <w:lvl w:ilvl="8" w:tentative="1">
+      <w:start w:val="1"/>
+      <w:numFmt w:val="bullet"/>
+      <w:lvlText w:val=""/>
+      <w:lvlJc w:val="left"/>
+      <w:pPr>
+        <w:tabs>
+          <w:tab w:val="num" w:pos="6480"/>
+        </w:tabs>
+        <w:ind w:left="6480" w:hanging="360"/>
+      </w:pPr>
+      <w:rPr>
+        <w:rFonts w:ascii="Wingdings" w:hAnsi="Wingdings" w:hint="default"/>
+        <w:sz w:val="20"/>
+      </w:rPr>
+    </w:lvl>
+  </w:abstractNum>
   <w:num w:numId="1">
+    <w:abstractNumId w:val="2"/>
+  </w:num>
+  <w:num w:numId="2">
+    <w:abstractNumId w:val="1"/>
+  </w:num>
+  <w:num w:numId="3">
+    <w:abstractNumId w:val="3"/>
+    <w:lvlOverride w:ilvl="0">
+      <w:lvl w:ilvl="0">
+        <w:numFmt w:val="bullet"/>
+        <w:lvlText w:val=""/>
+        <w:lvlJc w:val="left"/>
+        <w:pPr>
+          <w:tabs>
+            <w:tab w:val="num" w:pos="720"/>
+          </w:tabs>
+          <w:ind w:left="720" w:hanging="360"/>
+        </w:pPr>
+        <w:rPr>
+          <w:rFonts w:ascii="Wingdings" w:hAnsi="Wingdings" w:hint="default"/>
+          <w:sz w:val="20"/>
+        </w:rPr>
+      </w:lvl>
+    </w:lvlOverride>
+  </w:num>
+  <w:num w:numId="4">
     <w:abstractNumId w:val="0"/>
   </w:num>
 </w:numbering>
@@ -1796,6 +3228,43 @@
     <w:uiPriority w:val="99"/>
     <w:rsid w:val="005B21CA"/>
   </w:style>
+  <w:style w:type="paragraph" w:customStyle="1" w:styleId="Standard">
+    <w:name w:val="Standard"/>
+    <w:rsid w:val="00496653"/>
+    <w:pPr>
+      <w:suppressAutoHyphens/>
+      <w:autoSpaceDN w:val="0"/>
+      <w:textAlignment w:val="baseline"/>
+    </w:pPr>
+    <w:rPr>
+      <w:rFonts w:ascii="Liberation Serif" w:eastAsia="AR PL SungtiL GB" w:hAnsi="Liberation Serif" w:cs="Lucida Sans"/>
+      <w:kern w:val="3"/>
+      <w:lang w:eastAsia="zh-CN" w:bidi="hi-IN"/>
+    </w:rPr>
+  </w:style>
+  <w:style w:type="character" w:styleId="Hyperlink">
+    <w:name w:val="Hyperlink"/>
+    <w:basedOn w:val="DefaultParagraphFont"/>
+    <w:uiPriority w:val="99"/>
+    <w:unhideWhenUsed/>
+    <w:rsid w:val="00E92EEC"/>
+    <w:rPr>
+      <w:color w:val="0563C1" w:themeColor="hyperlink"/>
+      <w:u w:val="single"/>
+    </w:rPr>
+  </w:style>
+  <w:style w:type="character" w:styleId="UnresolvedMention">
+    <w:name w:val="Unresolved Mention"/>
+    <w:basedOn w:val="DefaultParagraphFont"/>
+    <w:uiPriority w:val="99"/>
+    <w:semiHidden/>
+    <w:unhideWhenUsed/>
+    <w:rsid w:val="00E92EEC"/>
+    <w:rPr>
+      <w:color w:val="808080"/>
+      <w:shd w:val="clear" w:color="auto" w:fill="E6E6E6"/>
+    </w:rPr>
+  </w:style>
 </w:styles>
 </file>
 

</xml_diff>

<commit_message>
Finished improving architecture. Report not done yet...
</commit_message>
<xml_diff>
--- a/Architecture Essay.docx
+++ b/Architecture Essay.docx
@@ -207,14 +207,13 @@
         <w:rPr>
           <w:lang w:val="en-AU"/>
         </w:rPr>
-        <w:t xml:space="preserve">, and has a very basic AI implementation </w:t>
-      </w:r>
-      <w:r>
-        <w:rPr>
-          <w:highlight w:val="green"/>
-          <w:lang w:val="en-AU"/>
-        </w:rPr>
-        <w:t>where the computer simply chooses a position at random</w:t>
+        <w:t xml:space="preserve">, AI </w:t>
+      </w:r>
+      <w:r>
+        <w:rPr>
+          <w:lang w:val="en-AU"/>
+        </w:rPr>
+        <w:t>implementation</w:t>
       </w:r>
       <w:r>
         <w:rPr>
@@ -313,7 +312,7 @@
               <wp:posOffset>3060700</wp:posOffset>
             </wp:positionH>
             <wp:positionV relativeFrom="paragraph">
-              <wp:posOffset>1238250</wp:posOffset>
+              <wp:posOffset>1428750</wp:posOffset>
             </wp:positionV>
             <wp:extent cx="2527300" cy="922655"/>
             <wp:effectExtent l="0" t="0" r="0" b="4445"/>
@@ -507,7 +506,145 @@
         <w:rPr>
           <w:lang w:val="en-AU"/>
         </w:rPr>
-        <w:t>The commit messages, assertions, and deletions make it clear that</w:t>
+        <w:t xml:space="preserve">The commit messages, assertions, and deletions </w:t>
+      </w:r>
+    </w:p>
+    <w:p>
+      <w:pPr>
+        <w:rPr>
+          <w:lang w:val="en-AU"/>
+        </w:rPr>
+      </w:pPr>
+      <w:r>
+        <w:rPr>
+          <w:noProof/>
+          <w:lang w:val="en-AU"/>
+        </w:rPr>
+        <mc:AlternateContent>
+          <mc:Choice Requires="wps">
+            <w:drawing>
+              <wp:anchor distT="0" distB="0" distL="114300" distR="114300" simplePos="0" relativeHeight="251662336" behindDoc="1" locked="0" layoutInCell="1" allowOverlap="1">
+                <wp:simplePos x="0" y="0"/>
+                <wp:positionH relativeFrom="column">
+                  <wp:posOffset>3283585</wp:posOffset>
+                </wp:positionH>
+                <wp:positionV relativeFrom="paragraph">
+                  <wp:posOffset>346075</wp:posOffset>
+                </wp:positionV>
+                <wp:extent cx="2527300" cy="241300"/>
+                <wp:effectExtent l="0" t="0" r="0" b="0"/>
+                <wp:wrapTight wrapText="bothSides">
+                  <wp:wrapPolygon edited="0">
+                    <wp:start x="0" y="0"/>
+                    <wp:lineTo x="0" y="20463"/>
+                    <wp:lineTo x="21491" y="20463"/>
+                    <wp:lineTo x="21491" y="0"/>
+                    <wp:lineTo x="0" y="0"/>
+                  </wp:wrapPolygon>
+                </wp:wrapTight>
+                <wp:docPr id="6" name="Text Box 6"/>
+                <wp:cNvGraphicFramePr/>
+                <a:graphic xmlns:a="http://schemas.openxmlformats.org/drawingml/2006/main">
+                  <a:graphicData uri="http://schemas.microsoft.com/office/word/2010/wordprocessingShape">
+                    <wps:wsp>
+                      <wps:cNvSpPr txBox="1"/>
+                      <wps:spPr>
+                        <a:xfrm>
+                          <a:off x="0" y="0"/>
+                          <a:ext cx="2527300" cy="241300"/>
+                        </a:xfrm>
+                        <a:prstGeom prst="rect">
+                          <a:avLst/>
+                        </a:prstGeom>
+                        <a:solidFill>
+                          <a:schemeClr val="lt1"/>
+                        </a:solidFill>
+                        <a:ln w="6350">
+                          <a:noFill/>
+                        </a:ln>
+                      </wps:spPr>
+                      <wps:txbx>
+                        <w:txbxContent>
+                          <w:p>
+                            <w:pPr>
+                              <w:rPr>
+                                <w:i/>
+                                <w:sz w:val="20"/>
+                                <w:szCs w:val="20"/>
+                                <w:lang w:val="en-AU"/>
+                              </w:rPr>
+                            </w:pPr>
+                            <w:r>
+                              <w:rPr>
+                                <w:i/>
+                                <w:sz w:val="20"/>
+                                <w:szCs w:val="20"/>
+                                <w:lang w:val="en-AU"/>
+                              </w:rPr>
+                              <w:t>Figure 1</w:t>
+                            </w:r>
+                          </w:p>
+                        </w:txbxContent>
+                      </wps:txbx>
+                      <wps:bodyPr rot="0" spcFirstLastPara="0" vertOverflow="overflow" horzOverflow="overflow" vert="horz" wrap="square" lIns="91440" tIns="45720" rIns="91440" bIns="45720" numCol="1" spcCol="0" rtlCol="0" fromWordArt="0" anchor="t" anchorCtr="0" forceAA="0" compatLnSpc="1">
+                        <a:prstTxWarp prst="textNoShape">
+                          <a:avLst/>
+                        </a:prstTxWarp>
+                        <a:noAutofit/>
+                      </wps:bodyPr>
+                    </wps:wsp>
+                  </a:graphicData>
+                </a:graphic>
+                <wp14:sizeRelH relativeFrom="margin">
+                  <wp14:pctWidth>0</wp14:pctWidth>
+                </wp14:sizeRelH>
+                <wp14:sizeRelV relativeFrom="margin">
+                  <wp14:pctHeight>0</wp14:pctHeight>
+                </wp14:sizeRelV>
+              </wp:anchor>
+            </w:drawing>
+          </mc:Choice>
+          <mc:Fallback>
+            <w:pict>
+              <v:shapetype id="_x0000_t202" coordsize="21600,21600" o:spt="202" path="m,l,21600r21600,l21600,xe">
+                <v:stroke joinstyle="miter"/>
+                <v:path gradientshapeok="t" o:connecttype="rect"/>
+              </v:shapetype>
+              <v:shape id="Text Box 6" o:spid="_x0000_s1026" type="#_x0000_t202" style="position:absolute;margin-left:258.55pt;margin-top:27.25pt;width:199pt;height:19pt;z-index:-251654144;visibility:visible;mso-wrap-style:square;mso-width-percent:0;mso-height-percent:0;mso-wrap-distance-left:9pt;mso-wrap-distance-top:0;mso-wrap-distance-right:9pt;mso-wrap-distance-bottom:0;mso-position-horizontal:absolute;mso-position-horizontal-relative:text;mso-position-vertical:absolute;mso-position-vertical-relative:text;mso-width-percent:0;mso-height-percent:0;mso-width-relative:margin;mso-height-relative:margin;v-text-anchor:top" o:gfxdata="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" fillcolor="white [3201]" stroked="f" strokeweight=".5pt">
+                <v:textbox>
+                  <w:txbxContent>
+                    <w:p>
+                      <w:pPr>
+                        <w:rPr>
+                          <w:i/>
+                          <w:sz w:val="20"/>
+                          <w:szCs w:val="20"/>
+                          <w:lang w:val="en-AU"/>
+                        </w:rPr>
+                      </w:pPr>
+                      <w:r>
+                        <w:rPr>
+                          <w:i/>
+                          <w:sz w:val="20"/>
+                          <w:szCs w:val="20"/>
+                          <w:lang w:val="en-AU"/>
+                        </w:rPr>
+                        <w:t>Figure 1</w:t>
+                      </w:r>
+                    </w:p>
+                  </w:txbxContent>
+                </v:textbox>
+                <w10:wrap type="tight"/>
+              </v:shape>
+            </w:pict>
+          </mc:Fallback>
+        </mc:AlternateContent>
+      </w:r>
+      <w:r>
+        <w:rPr>
+          <w:lang w:val="en-AU"/>
+        </w:rPr>
+        <w:t>make it clear that</w:t>
       </w:r>
       <w:r>
         <w:rPr>
@@ -793,6 +930,7 @@
         <w:rPr>
           <w:lang w:val="en-AU"/>
         </w:rPr>
+        <w:lastRenderedPageBreak/>
         <w:t>18</w:t>
       </w:r>
       <w:r>
@@ -819,13 +957,6 @@
         </w:rPr>
         <w:t>to take by the AI, updated the GUI.</w:t>
       </w:r>
-    </w:p>
-    <w:p>
-      <w:pPr>
-        <w:rPr>
-          <w:lang w:val="en-AU"/>
-        </w:rPr>
-      </w:pPr>
     </w:p>
     <w:p>
       <w:pPr>
@@ -993,20 +1124,7 @@
         <w:rPr>
           <w:lang w:val="en-AU"/>
         </w:rPr>
-        <w:t xml:space="preserve"> </w:t>
-      </w:r>
-    </w:p>
-    <w:p>
-      <w:pPr>
-        <w:rPr>
-          <w:lang w:val="en-AU"/>
-        </w:rPr>
-      </w:pPr>
-      <w:r>
-        <w:rPr>
-          <w:lang w:val="en-AU"/>
-        </w:rPr>
-        <w:t>The project targets users of all ages since the rules are so simple, however a key aspect of the project is of course that it is a digital rendition of a very classic game</w:t>
+        <w:t xml:space="preserve"> The project targets users of all ages since the rules are so simple, however a key aspect of the project is of course that it is a digital rendition of a very classic game</w:t>
       </w:r>
       <w:r>
         <w:rPr>
@@ -1080,19 +1198,19 @@
           <wp:anchor distT="0" distB="0" distL="114300" distR="114300" simplePos="0" relativeHeight="251659264" behindDoc="1" locked="0" layoutInCell="1" allowOverlap="1">
             <wp:simplePos x="0" y="0"/>
             <wp:positionH relativeFrom="column">
-              <wp:posOffset>0</wp:posOffset>
+              <wp:posOffset>-5715</wp:posOffset>
             </wp:positionH>
             <wp:positionV relativeFrom="paragraph">
-              <wp:posOffset>84455</wp:posOffset>
+              <wp:posOffset>80010</wp:posOffset>
             </wp:positionV>
-            <wp:extent cx="4648200" cy="2896235"/>
-            <wp:effectExtent l="0" t="0" r="0" b="0"/>
+            <wp:extent cx="4097655" cy="2552700"/>
+            <wp:effectExtent l="0" t="0" r="4445" b="0"/>
             <wp:wrapTight wrapText="bothSides">
               <wp:wrapPolygon edited="0">
                 <wp:start x="0" y="0"/>
-                <wp:lineTo x="0" y="21501"/>
-                <wp:lineTo x="21541" y="21501"/>
-                <wp:lineTo x="21541" y="0"/>
+                <wp:lineTo x="0" y="21493"/>
+                <wp:lineTo x="21556" y="21493"/>
+                <wp:lineTo x="21556" y="0"/>
                 <wp:lineTo x="0" y="0"/>
               </wp:wrapPolygon>
             </wp:wrapTight>
@@ -1122,7 +1240,7 @@
                   <pic:spPr>
                     <a:xfrm>
                       <a:off x="0" y="0"/>
-                      <a:ext cx="4648200" cy="2896235"/>
+                      <a:ext cx="4097655" cy="2552700"/>
                     </a:xfrm>
                     <a:prstGeom prst="rect">
                       <a:avLst/>
@@ -1238,13 +1356,145 @@
           <w:lang w:val="en-AU"/>
         </w:rPr>
       </w:pPr>
-    </w:p>
-    <w:p>
-      <w:pPr>
-        <w:rPr>
-          <w:lang w:val="en-AU"/>
-        </w:rPr>
-      </w:pPr>
+      <w:r>
+        <w:rPr>
+          <w:noProof/>
+          <w:lang w:val="en-AU"/>
+        </w:rPr>
+        <mc:AlternateContent>
+          <mc:Choice Requires="wps">
+            <w:drawing>
+              <wp:anchor distT="0" distB="0" distL="114300" distR="114300" simplePos="0" relativeHeight="251664384" behindDoc="1" locked="0" layoutInCell="1" allowOverlap="1" wp14:anchorId="61154BD8" wp14:editId="090B827A">
+                <wp:simplePos x="0" y="0"/>
+                <wp:positionH relativeFrom="column">
+                  <wp:posOffset>-5715</wp:posOffset>
+                </wp:positionH>
+                <wp:positionV relativeFrom="paragraph">
+                  <wp:posOffset>28575</wp:posOffset>
+                </wp:positionV>
+                <wp:extent cx="2527300" cy="254000"/>
+                <wp:effectExtent l="0" t="0" r="0" b="0"/>
+                <wp:wrapTight wrapText="bothSides">
+                  <wp:wrapPolygon edited="0">
+                    <wp:start x="0" y="0"/>
+                    <wp:lineTo x="0" y="20520"/>
+                    <wp:lineTo x="21491" y="20520"/>
+                    <wp:lineTo x="21491" y="0"/>
+                    <wp:lineTo x="0" y="0"/>
+                  </wp:wrapPolygon>
+                </wp:wrapTight>
+                <wp:docPr id="8" name="Text Box 8"/>
+                <wp:cNvGraphicFramePr/>
+                <a:graphic xmlns:a="http://schemas.openxmlformats.org/drawingml/2006/main">
+                  <a:graphicData uri="http://schemas.microsoft.com/office/word/2010/wordprocessingShape">
+                    <wps:wsp>
+                      <wps:cNvSpPr txBox="1"/>
+                      <wps:spPr>
+                        <a:xfrm>
+                          <a:off x="0" y="0"/>
+                          <a:ext cx="2527300" cy="254000"/>
+                        </a:xfrm>
+                        <a:prstGeom prst="rect">
+                          <a:avLst/>
+                        </a:prstGeom>
+                        <a:solidFill>
+                          <a:schemeClr val="lt1"/>
+                        </a:solidFill>
+                        <a:ln w="6350">
+                          <a:noFill/>
+                        </a:ln>
+                      </wps:spPr>
+                      <wps:txbx>
+                        <w:txbxContent>
+                          <w:p>
+                            <w:pPr>
+                              <w:rPr>
+                                <w:i/>
+                                <w:sz w:val="20"/>
+                                <w:szCs w:val="20"/>
+                                <w:lang w:val="en-AU"/>
+                              </w:rPr>
+                            </w:pPr>
+                            <w:r>
+                              <w:rPr>
+                                <w:i/>
+                                <w:sz w:val="20"/>
+                                <w:szCs w:val="20"/>
+                                <w:lang w:val="en-AU"/>
+                              </w:rPr>
+                              <w:t xml:space="preserve">Figure </w:t>
+                            </w:r>
+                            <w:r>
+                              <w:rPr>
+                                <w:i/>
+                                <w:sz w:val="20"/>
+                                <w:szCs w:val="20"/>
+                                <w:lang w:val="en-AU"/>
+                              </w:rPr>
+                              <w:t>2</w:t>
+                            </w:r>
+                          </w:p>
+                        </w:txbxContent>
+                      </wps:txbx>
+                      <wps:bodyPr rot="0" spcFirstLastPara="0" vertOverflow="overflow" horzOverflow="overflow" vert="horz" wrap="square" lIns="91440" tIns="45720" rIns="91440" bIns="45720" numCol="1" spcCol="0" rtlCol="0" fromWordArt="0" anchor="t" anchorCtr="0" forceAA="0" compatLnSpc="1">
+                        <a:prstTxWarp prst="textNoShape">
+                          <a:avLst/>
+                        </a:prstTxWarp>
+                        <a:noAutofit/>
+                      </wps:bodyPr>
+                    </wps:wsp>
+                  </a:graphicData>
+                </a:graphic>
+                <wp14:sizeRelH relativeFrom="margin">
+                  <wp14:pctWidth>0</wp14:pctWidth>
+                </wp14:sizeRelH>
+                <wp14:sizeRelV relativeFrom="margin">
+                  <wp14:pctHeight>0</wp14:pctHeight>
+                </wp14:sizeRelV>
+              </wp:anchor>
+            </w:drawing>
+          </mc:Choice>
+          <mc:Fallback>
+            <w:pict>
+              <v:shape w14:anchorId="61154BD8" id="Text Box 8" o:spid="_x0000_s1027" type="#_x0000_t202" style="position:absolute;margin-left:-.45pt;margin-top:2.25pt;width:199pt;height:20pt;z-index:-251652096;visibility:visible;mso-wrap-style:square;mso-width-percent:0;mso-height-percent:0;mso-wrap-distance-left:9pt;mso-wrap-distance-top:0;mso-wrap-distance-right:9pt;mso-wrap-distance-bottom:0;mso-position-horizontal:absolute;mso-position-horizontal-relative:text;mso-position-vertical:absolute;mso-position-vertical-relative:text;mso-width-percent:0;mso-height-percent:0;mso-width-relative:margin;mso-height-relative:margin;v-text-anchor:top" o:gfxdata="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" fillcolor="white [3201]" stroked="f" strokeweight=".5pt">
+                <v:textbox>
+                  <w:txbxContent>
+                    <w:p>
+                      <w:pPr>
+                        <w:rPr>
+                          <w:i/>
+                          <w:sz w:val="20"/>
+                          <w:szCs w:val="20"/>
+                          <w:lang w:val="en-AU"/>
+                        </w:rPr>
+                      </w:pPr>
+                      <w:r>
+                        <w:rPr>
+                          <w:i/>
+                          <w:sz w:val="20"/>
+                          <w:szCs w:val="20"/>
+                          <w:lang w:val="en-AU"/>
+                        </w:rPr>
+                        <w:t xml:space="preserve">Figure </w:t>
+                      </w:r>
+                      <w:r>
+                        <w:rPr>
+                          <w:i/>
+                          <w:sz w:val="20"/>
+                          <w:szCs w:val="20"/>
+                          <w:lang w:val="en-AU"/>
+                        </w:rPr>
+                        <w:t>2</w:t>
+                      </w:r>
+                    </w:p>
+                  </w:txbxContent>
+                </v:textbox>
+                <w10:wrap type="tight"/>
+              </v:shape>
+            </w:pict>
+          </mc:Fallback>
+        </mc:AlternateContent>
+      </w:r>
     </w:p>
     <w:p>
       <w:pPr>
@@ -1314,14 +1564,14 @@
         <w:rPr>
           <w:lang w:val="en-AU"/>
         </w:rPr>
-        <w:t xml:space="preserve"> Since the project domain is entertainment based, </w:t>
+        <w:t xml:space="preserve"> Since the project domain is entertainment based, the users of the game will likely value ease-of-use, therefore a mobile device may be a better </w:t>
       </w:r>
       <w:r>
         <w:rPr>
           <w:lang w:val="en-AU"/>
         </w:rPr>
         <w:lastRenderedPageBreak/>
-        <w:t>the users of the game will likely value ease-of-use, therefore a mobile device may be a better platform on which to run this project. Therefore the need for a Java IDE may deter the enthusiasm of an average user.</w:t>
+        <w:t>platform on which to run this project. Therefore the need for a Java IDE may deter the enthusiasm of an average user.</w:t>
       </w:r>
     </w:p>
     <w:p>
@@ -1545,19 +1795,19 @@
           <wp:anchor distT="0" distB="0" distL="114300" distR="114300" simplePos="0" relativeHeight="251660288" behindDoc="1" locked="0" layoutInCell="1" allowOverlap="1">
             <wp:simplePos x="0" y="0"/>
             <wp:positionH relativeFrom="column">
-              <wp:posOffset>3067685</wp:posOffset>
+              <wp:posOffset>2681605</wp:posOffset>
             </wp:positionH>
             <wp:positionV relativeFrom="paragraph">
-              <wp:posOffset>63500</wp:posOffset>
+              <wp:posOffset>17145</wp:posOffset>
             </wp:positionV>
-            <wp:extent cx="2677160" cy="3721100"/>
-            <wp:effectExtent l="0" t="0" r="2540" b="0"/>
+            <wp:extent cx="2941955" cy="4089400"/>
+            <wp:effectExtent l="0" t="0" r="4445" b="0"/>
             <wp:wrapTight wrapText="bothSides">
               <wp:wrapPolygon edited="0">
                 <wp:start x="0" y="0"/>
-                <wp:lineTo x="0" y="21526"/>
-                <wp:lineTo x="21518" y="21526"/>
-                <wp:lineTo x="21518" y="0"/>
+                <wp:lineTo x="0" y="21533"/>
+                <wp:lineTo x="21539" y="21533"/>
+                <wp:lineTo x="21539" y="0"/>
                 <wp:lineTo x="0" y="0"/>
               </wp:wrapPolygon>
             </wp:wrapTight>
@@ -1587,7 +1837,7 @@
                   <pic:spPr>
                     <a:xfrm>
                       <a:off x="0" y="0"/>
-                      <a:ext cx="2677160" cy="3721100"/>
+                      <a:ext cx="2941955" cy="4089400"/>
                     </a:xfrm>
                     <a:prstGeom prst="rect">
                       <a:avLst/>
@@ -1675,9 +1925,156 @@
       </w:pPr>
       <w:r>
         <w:rPr>
-          <w:lang w:val="en-AU"/>
-        </w:rPr>
-        <w:t>The component diagram below allows us to look at the system’s architecture in a more general way, and allow us to look at the large components and how they interact with different parts of the system</w:t>
+          <w:noProof/>
+          <w:lang w:val="en-AU"/>
+        </w:rPr>
+        <mc:AlternateContent>
+          <mc:Choice Requires="wps">
+            <w:drawing>
+              <wp:anchor distT="0" distB="0" distL="114300" distR="114300" simplePos="0" relativeHeight="251666432" behindDoc="1" locked="0" layoutInCell="1" allowOverlap="1" wp14:anchorId="61154BD8" wp14:editId="090B827A">
+                <wp:simplePos x="0" y="0"/>
+                <wp:positionH relativeFrom="column">
+                  <wp:posOffset>3060700</wp:posOffset>
+                </wp:positionH>
+                <wp:positionV relativeFrom="paragraph">
+                  <wp:posOffset>1393190</wp:posOffset>
+                </wp:positionV>
+                <wp:extent cx="2527300" cy="241300"/>
+                <wp:effectExtent l="0" t="0" r="0" b="0"/>
+                <wp:wrapTight wrapText="bothSides">
+                  <wp:wrapPolygon edited="0">
+                    <wp:start x="0" y="0"/>
+                    <wp:lineTo x="0" y="20463"/>
+                    <wp:lineTo x="21491" y="20463"/>
+                    <wp:lineTo x="21491" y="0"/>
+                    <wp:lineTo x="0" y="0"/>
+                  </wp:wrapPolygon>
+                </wp:wrapTight>
+                <wp:docPr id="9" name="Text Box 9"/>
+                <wp:cNvGraphicFramePr/>
+                <a:graphic xmlns:a="http://schemas.openxmlformats.org/drawingml/2006/main">
+                  <a:graphicData uri="http://schemas.microsoft.com/office/word/2010/wordprocessingShape">
+                    <wps:wsp>
+                      <wps:cNvSpPr txBox="1"/>
+                      <wps:spPr>
+                        <a:xfrm>
+                          <a:off x="0" y="0"/>
+                          <a:ext cx="2527300" cy="241300"/>
+                        </a:xfrm>
+                        <a:prstGeom prst="rect">
+                          <a:avLst/>
+                        </a:prstGeom>
+                        <a:solidFill>
+                          <a:schemeClr val="lt1"/>
+                        </a:solidFill>
+                        <a:ln w="6350">
+                          <a:noFill/>
+                        </a:ln>
+                      </wps:spPr>
+                      <wps:txbx>
+                        <w:txbxContent>
+                          <w:p>
+                            <w:pPr>
+                              <w:rPr>
+                                <w:i/>
+                                <w:sz w:val="20"/>
+                                <w:szCs w:val="20"/>
+                                <w:lang w:val="en-AU"/>
+                              </w:rPr>
+                            </w:pPr>
+                            <w:r>
+                              <w:rPr>
+                                <w:i/>
+                                <w:sz w:val="20"/>
+                                <w:szCs w:val="20"/>
+                                <w:lang w:val="en-AU"/>
+                              </w:rPr>
+                              <w:t xml:space="preserve">Figure </w:t>
+                            </w:r>
+                            <w:r>
+                              <w:rPr>
+                                <w:i/>
+                                <w:sz w:val="20"/>
+                                <w:szCs w:val="20"/>
+                                <w:lang w:val="en-AU"/>
+                              </w:rPr>
+                              <w:t>3</w:t>
+                            </w:r>
+                          </w:p>
+                        </w:txbxContent>
+                      </wps:txbx>
+                      <wps:bodyPr rot="0" spcFirstLastPara="0" vertOverflow="overflow" horzOverflow="overflow" vert="horz" wrap="square" lIns="91440" tIns="45720" rIns="91440" bIns="45720" numCol="1" spcCol="0" rtlCol="0" fromWordArt="0" anchor="t" anchorCtr="0" forceAA="0" compatLnSpc="1">
+                        <a:prstTxWarp prst="textNoShape">
+                          <a:avLst/>
+                        </a:prstTxWarp>
+                        <a:noAutofit/>
+                      </wps:bodyPr>
+                    </wps:wsp>
+                  </a:graphicData>
+                </a:graphic>
+                <wp14:sizeRelH relativeFrom="margin">
+                  <wp14:pctWidth>0</wp14:pctWidth>
+                </wp14:sizeRelH>
+                <wp14:sizeRelV relativeFrom="margin">
+                  <wp14:pctHeight>0</wp14:pctHeight>
+                </wp14:sizeRelV>
+              </wp:anchor>
+            </w:drawing>
+          </mc:Choice>
+          <mc:Fallback>
+            <w:pict>
+              <v:shape w14:anchorId="61154BD8" id="Text Box 9" o:spid="_x0000_s1028" type="#_x0000_t202" style="position:absolute;margin-left:241pt;margin-top:109.7pt;width:199pt;height:19pt;z-index:-251650048;visibility:visible;mso-wrap-style:square;mso-width-percent:0;mso-height-percent:0;mso-wrap-distance-left:9pt;mso-wrap-distance-top:0;mso-wrap-distance-right:9pt;mso-wrap-distance-bottom:0;mso-position-horizontal:absolute;mso-position-horizontal-relative:text;mso-position-vertical:absolute;mso-position-vertical-relative:text;mso-width-percent:0;mso-height-percent:0;mso-width-relative:margin;mso-height-relative:margin;v-text-anchor:top" o:gfxdata="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" fillcolor="white [3201]" stroked="f" strokeweight=".5pt">
+                <v:textbox>
+                  <w:txbxContent>
+                    <w:p>
+                      <w:pPr>
+                        <w:rPr>
+                          <w:i/>
+                          <w:sz w:val="20"/>
+                          <w:szCs w:val="20"/>
+                          <w:lang w:val="en-AU"/>
+                        </w:rPr>
+                      </w:pPr>
+                      <w:r>
+                        <w:rPr>
+                          <w:i/>
+                          <w:sz w:val="20"/>
+                          <w:szCs w:val="20"/>
+                          <w:lang w:val="en-AU"/>
+                        </w:rPr>
+                        <w:t xml:space="preserve">Figure </w:t>
+                      </w:r>
+                      <w:r>
+                        <w:rPr>
+                          <w:i/>
+                          <w:sz w:val="20"/>
+                          <w:szCs w:val="20"/>
+                          <w:lang w:val="en-AU"/>
+                        </w:rPr>
+                        <w:t>3</w:t>
+                      </w:r>
+                    </w:p>
+                  </w:txbxContent>
+                </v:textbox>
+                <w10:wrap type="tight"/>
+              </v:shape>
+            </w:pict>
+          </mc:Fallback>
+        </mc:AlternateContent>
+      </w:r>
+      <w:r>
+        <w:rPr>
+          <w:lang w:val="en-AU"/>
+        </w:rPr>
+        <w:t xml:space="preserve">The component diagram below allows us to look at the system’s architecture in a more general way, and allow us to look </w:t>
+      </w:r>
+      <w:bookmarkStart w:id="0" w:name="_GoBack"/>
+      <w:bookmarkEnd w:id="0"/>
+      <w:r>
+        <w:rPr>
+          <w:lang w:val="en-AU"/>
+        </w:rPr>
+        <w:t>at the large components and how they interact with different parts of the system</w:t>
       </w:r>
     </w:p>
     <w:p>
@@ -1699,7 +2096,7 @@
               <wp:posOffset>-5715</wp:posOffset>
             </wp:positionH>
             <wp:positionV relativeFrom="paragraph">
-              <wp:posOffset>0</wp:posOffset>
+              <wp:posOffset>139700</wp:posOffset>
             </wp:positionV>
             <wp:extent cx="5334000" cy="2540000"/>
             <wp:effectExtent l="0" t="0" r="0" b="0"/>
@@ -1856,6 +2253,159 @@
       </w:pPr>
       <w:r>
         <w:rPr>
+          <w:noProof/>
+          <w:lang w:val="en-AU"/>
+        </w:rPr>
+        <mc:AlternateContent>
+          <mc:Choice Requires="wps">
+            <w:drawing>
+              <wp:anchor distT="0" distB="0" distL="114300" distR="114300" simplePos="0" relativeHeight="251668480" behindDoc="1" locked="0" layoutInCell="1" allowOverlap="1" wp14:anchorId="61154BD8" wp14:editId="090B827A">
+                <wp:simplePos x="0" y="0"/>
+                <wp:positionH relativeFrom="column">
+                  <wp:posOffset>-5715</wp:posOffset>
+                </wp:positionH>
+                <wp:positionV relativeFrom="paragraph">
+                  <wp:posOffset>75565</wp:posOffset>
+                </wp:positionV>
+                <wp:extent cx="2527300" cy="241300"/>
+                <wp:effectExtent l="0" t="0" r="0" b="0"/>
+                <wp:wrapTight wrapText="bothSides">
+                  <wp:wrapPolygon edited="0">
+                    <wp:start x="0" y="0"/>
+                    <wp:lineTo x="0" y="20463"/>
+                    <wp:lineTo x="21491" y="20463"/>
+                    <wp:lineTo x="21491" y="0"/>
+                    <wp:lineTo x="0" y="0"/>
+                  </wp:wrapPolygon>
+                </wp:wrapTight>
+                <wp:docPr id="10" name="Text Box 10"/>
+                <wp:cNvGraphicFramePr/>
+                <a:graphic xmlns:a="http://schemas.openxmlformats.org/drawingml/2006/main">
+                  <a:graphicData uri="http://schemas.microsoft.com/office/word/2010/wordprocessingShape">
+                    <wps:wsp>
+                      <wps:cNvSpPr txBox="1"/>
+                      <wps:spPr>
+                        <a:xfrm>
+                          <a:off x="0" y="0"/>
+                          <a:ext cx="2527300" cy="241300"/>
+                        </a:xfrm>
+                        <a:prstGeom prst="rect">
+                          <a:avLst/>
+                        </a:prstGeom>
+                        <a:solidFill>
+                          <a:schemeClr val="lt1"/>
+                        </a:solidFill>
+                        <a:ln w="6350">
+                          <a:noFill/>
+                        </a:ln>
+                      </wps:spPr>
+                      <wps:txbx>
+                        <w:txbxContent>
+                          <w:p>
+                            <w:pPr>
+                              <w:rPr>
+                                <w:i/>
+                                <w:sz w:val="20"/>
+                                <w:szCs w:val="20"/>
+                                <w:lang w:val="en-AU"/>
+                              </w:rPr>
+                            </w:pPr>
+                            <w:r>
+                              <w:rPr>
+                                <w:i/>
+                                <w:sz w:val="20"/>
+                                <w:szCs w:val="20"/>
+                                <w:lang w:val="en-AU"/>
+                              </w:rPr>
+                              <w:t>F</w:t>
+                            </w:r>
+                            <w:r>
+                              <w:rPr>
+                                <w:i/>
+                                <w:sz w:val="20"/>
+                                <w:szCs w:val="20"/>
+                                <w:lang w:val="en-AU"/>
+                              </w:rPr>
+                              <w:t>igure 4</w:t>
+                            </w:r>
+                          </w:p>
+                        </w:txbxContent>
+                      </wps:txbx>
+                      <wps:bodyPr rot="0" spcFirstLastPara="0" vertOverflow="overflow" horzOverflow="overflow" vert="horz" wrap="square" lIns="91440" tIns="45720" rIns="91440" bIns="45720" numCol="1" spcCol="0" rtlCol="0" fromWordArt="0" anchor="t" anchorCtr="0" forceAA="0" compatLnSpc="1">
+                        <a:prstTxWarp prst="textNoShape">
+                          <a:avLst/>
+                        </a:prstTxWarp>
+                        <a:noAutofit/>
+                      </wps:bodyPr>
+                    </wps:wsp>
+                  </a:graphicData>
+                </a:graphic>
+                <wp14:sizeRelH relativeFrom="margin">
+                  <wp14:pctWidth>0</wp14:pctWidth>
+                </wp14:sizeRelH>
+                <wp14:sizeRelV relativeFrom="margin">
+                  <wp14:pctHeight>0</wp14:pctHeight>
+                </wp14:sizeRelV>
+              </wp:anchor>
+            </w:drawing>
+          </mc:Choice>
+          <mc:Fallback>
+            <w:pict>
+              <v:shape w14:anchorId="61154BD8" id="Text Box 10" o:spid="_x0000_s1029" type="#_x0000_t202" style="position:absolute;margin-left:-.45pt;margin-top:5.95pt;width:199pt;height:19pt;z-index:-251648000;visibility:visible;mso-wrap-style:square;mso-width-percent:0;mso-height-percent:0;mso-wrap-distance-left:9pt;mso-wrap-distance-top:0;mso-wrap-distance-right:9pt;mso-wrap-distance-bottom:0;mso-position-horizontal:absolute;mso-position-horizontal-relative:text;mso-position-vertical:absolute;mso-position-vertical-relative:text;mso-width-percent:0;mso-height-percent:0;mso-width-relative:margin;mso-height-relative:margin;v-text-anchor:top" o:gfxdata="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" fillcolor="white [3201]" stroked="f" strokeweight=".5pt">
+                <v:textbox>
+                  <w:txbxContent>
+                    <w:p>
+                      <w:pPr>
+                        <w:rPr>
+                          <w:i/>
+                          <w:sz w:val="20"/>
+                          <w:szCs w:val="20"/>
+                          <w:lang w:val="en-AU"/>
+                        </w:rPr>
+                      </w:pPr>
+                      <w:r>
+                        <w:rPr>
+                          <w:i/>
+                          <w:sz w:val="20"/>
+                          <w:szCs w:val="20"/>
+                          <w:lang w:val="en-AU"/>
+                        </w:rPr>
+                        <w:t>F</w:t>
+                      </w:r>
+                      <w:r>
+                        <w:rPr>
+                          <w:i/>
+                          <w:sz w:val="20"/>
+                          <w:szCs w:val="20"/>
+                          <w:lang w:val="en-AU"/>
+                        </w:rPr>
+                        <w:t>igure 4</w:t>
+                      </w:r>
+                    </w:p>
+                  </w:txbxContent>
+                </v:textbox>
+                <w10:wrap type="tight"/>
+              </v:shape>
+            </w:pict>
+          </mc:Fallback>
+        </mc:AlternateContent>
+      </w:r>
+    </w:p>
+    <w:p>
+      <w:pPr>
+        <w:rPr>
+          <w:lang w:val="en-AU"/>
+        </w:rPr>
+      </w:pPr>
+    </w:p>
+    <w:p>
+      <w:pPr>
+        <w:rPr>
+          <w:lang w:val="en-AU"/>
+        </w:rPr>
+      </w:pPr>
+      <w:r>
+        <w:rPr>
           <w:lang w:val="en-AU"/>
         </w:rPr>
         <w:t xml:space="preserve">The user is able to run the program through a Java IDE, and play the game through the programs GUI. From here, the Main class creates the Game class which is responsible for many tasks, including creating most of the game related objects and the main entities in the program. The Model is where most of the core data is stored for </w:t>
@@ -2024,31 +2574,423 @@
           <w:lang w:val="en-AU"/>
         </w:rPr>
       </w:pPr>
-    </w:p>
-    <w:p>
-      <w:pPr>
-        <w:rPr>
-          <w:lang w:val="en-AU"/>
-        </w:rPr>
-      </w:pPr>
-      <w:r>
-        <w:rPr>
-          <w:lang w:val="en-AU"/>
-        </w:rPr>
-        <w:t>MCTS algorithm</w:t>
-      </w:r>
-    </w:p>
-    <w:p>
-      <w:pPr>
-        <w:rPr>
-          <w:lang w:val="en-AU"/>
-        </w:rPr>
-      </w:pPr>
-      <w:bookmarkStart w:id="0" w:name="_GoBack"/>
-      <w:bookmarkEnd w:id="0"/>
+      <w:r>
+        <w:rPr>
+          <w:lang w:val="en-AU"/>
+        </w:rPr>
+        <w:t xml:space="preserve">When analysing the important data structures of the </w:t>
+      </w:r>
+      <w:proofErr w:type="spellStart"/>
+      <w:r>
+        <w:rPr>
+          <w:lang w:val="en-AU"/>
+        </w:rPr>
+        <w:t>BetaGo</w:t>
+      </w:r>
+      <w:proofErr w:type="spellEnd"/>
+      <w:r>
+        <w:rPr>
+          <w:lang w:val="en-AU"/>
+        </w:rPr>
+        <w:t xml:space="preserve"> program, it is useful to reflect back on Figure 3, the dependency diagram for the program</w:t>
+      </w:r>
+      <w:r>
+        <w:rPr>
+          <w:lang w:val="en-AU"/>
+        </w:rPr>
+        <w:t>. It is clear when looking at this that there is a lot of dependency by many classes on the Board class, suggesting that there are some important structures here that are used by a lot of the system. The Board class contains a 2D array of Point objects, and the 2D array makes up the board of the game. At the beginning of the game, the user is able to select whether they would like a 19x19, a 13x13, or a 9x9 board, so the 2D array size changes game-to-game depending on user input.</w:t>
+      </w:r>
+      <w:r>
+        <w:rPr>
+          <w:lang w:val="en-AU"/>
+        </w:rPr>
+        <w:t xml:space="preserve"> The board 2D array is fundamental to the system because it provides a context</w:t>
+      </w:r>
+      <w:r>
+        <w:rPr>
+          <w:lang w:val="en-AU"/>
+        </w:rPr>
+        <w:t xml:space="preserve"> to the game and is the board that</w:t>
+      </w:r>
+      <w:r>
+        <w:rPr>
+          <w:lang w:val="en-AU"/>
+        </w:rPr>
+        <w:t xml:space="preserve"> the player is interacting with, and </w:t>
+      </w:r>
+      <w:r>
+        <w:rPr>
+          <w:lang w:val="en-AU"/>
+        </w:rPr>
+        <w:t>is key to the logic of the game for placing stones, removing defeated stones, and winning the game.</w:t>
+      </w:r>
+    </w:p>
+    <w:p>
+      <w:pPr>
+        <w:rPr>
+          <w:lang w:val="en-AU"/>
+        </w:rPr>
+      </w:pPr>
+    </w:p>
+    <w:p>
+      <w:pPr>
+        <w:rPr>
+          <w:lang w:val="en-AU"/>
+        </w:rPr>
+      </w:pPr>
+      <w:r>
+        <w:rPr>
+          <w:lang w:val="en-AU"/>
+        </w:rPr>
+        <w:lastRenderedPageBreak/>
+        <w:t xml:space="preserve">Another key data structure is the list of Stones in the Stone class, representing the adjacent stones next to another </w:t>
+      </w:r>
+      <w:r>
+        <w:rPr>
+          <w:lang w:val="en-AU"/>
+        </w:rPr>
+        <w:t>Stone.</w:t>
+      </w:r>
+      <w:r>
+        <w:rPr>
+          <w:lang w:val="en-AU"/>
+        </w:rPr>
+        <w:t xml:space="preserve"> Since the aim of </w:t>
+      </w:r>
+      <w:proofErr w:type="spellStart"/>
+      <w:r>
+        <w:rPr>
+          <w:lang w:val="en-AU"/>
+        </w:rPr>
+        <w:t>BetaGo</w:t>
+      </w:r>
+      <w:proofErr w:type="spellEnd"/>
+      <w:r>
+        <w:rPr>
+          <w:lang w:val="en-AU"/>
+        </w:rPr>
+        <w:t xml:space="preserve"> is to gain as much board area as possible, a feature of the game is that stones from another player are able to be captured and removed if the stone is surrounded by your own stones. Therefore, the list of adjacent stones </w:t>
+      </w:r>
+      <w:r>
+        <w:rPr>
+          <w:lang w:val="en-AU"/>
+        </w:rPr>
+        <w:t>vital</w:t>
+      </w:r>
+      <w:r>
+        <w:rPr>
+          <w:lang w:val="en-AU"/>
+        </w:rPr>
+        <w:t xml:space="preserve"> in order to defeat the opposing player to progress towards winning the game.</w:t>
+      </w:r>
+      <w:r>
+        <w:rPr>
+          <w:lang w:val="en-AU"/>
+        </w:rPr>
+        <w:t xml:space="preserve"> The list is important in bringing an element of strategy to the game as it makes the game more complex than just aiming to gain territory.</w:t>
+      </w:r>
+    </w:p>
+    <w:p>
+      <w:pPr>
+        <w:rPr>
+          <w:lang w:val="en-AU"/>
+        </w:rPr>
+      </w:pPr>
+    </w:p>
+    <w:p>
+      <w:pPr>
+        <w:rPr>
+          <w:lang w:val="en-AU"/>
+        </w:rPr>
+      </w:pPr>
+      <w:r>
+        <w:rPr>
+          <w:noProof/>
+          <w:lang w:val="en-AU"/>
+        </w:rPr>
+        <w:drawing>
+          <wp:anchor distT="0" distB="0" distL="114300" distR="114300" simplePos="0" relativeHeight="251669504" behindDoc="1" locked="0" layoutInCell="1" allowOverlap="1">
+            <wp:simplePos x="0" y="0"/>
+            <wp:positionH relativeFrom="column">
+              <wp:posOffset>-5715</wp:posOffset>
+            </wp:positionH>
+            <wp:positionV relativeFrom="paragraph">
+              <wp:posOffset>855980</wp:posOffset>
+            </wp:positionV>
+            <wp:extent cx="5792470" cy="823595"/>
+            <wp:effectExtent l="0" t="0" r="0" b="1905"/>
+            <wp:wrapTight wrapText="bothSides">
+              <wp:wrapPolygon edited="0">
+                <wp:start x="0" y="0"/>
+                <wp:lineTo x="0" y="21317"/>
+                <wp:lineTo x="21548" y="21317"/>
+                <wp:lineTo x="21548" y="0"/>
+                <wp:lineTo x="0" y="0"/>
+              </wp:wrapPolygon>
+            </wp:wrapTight>
+            <wp:docPr id="11" name="Picture 11"/>
+            <wp:cNvGraphicFramePr>
+              <a:graphicFrameLocks xmlns:a="http://schemas.openxmlformats.org/drawingml/2006/main" noChangeAspect="1"/>
+            </wp:cNvGraphicFramePr>
+            <a:graphic xmlns:a="http://schemas.openxmlformats.org/drawingml/2006/main">
+              <a:graphicData uri="http://schemas.openxmlformats.org/drawingml/2006/picture">
+                <pic:pic xmlns:pic="http://schemas.openxmlformats.org/drawingml/2006/picture">
+                  <pic:nvPicPr>
+                    <pic:cNvPr id="11" name="Screen Shot 2018-05-08 at 11.35.13 PM.png"/>
+                    <pic:cNvPicPr/>
+                  </pic:nvPicPr>
+                  <pic:blipFill>
+                    <a:blip r:embed="rId11" cstate="print">
+                      <a:extLst>
+                        <a:ext uri="{28A0092B-C50C-407E-A947-70E740481C1C}">
+                          <a14:useLocalDpi xmlns:a14="http://schemas.microsoft.com/office/drawing/2010/main" val="0"/>
+                        </a:ext>
+                      </a:extLst>
+                    </a:blip>
+                    <a:stretch>
+                      <a:fillRect/>
+                    </a:stretch>
+                  </pic:blipFill>
+                  <pic:spPr>
+                    <a:xfrm>
+                      <a:off x="0" y="0"/>
+                      <a:ext cx="5792470" cy="823595"/>
+                    </a:xfrm>
+                    <a:prstGeom prst="rect">
+                      <a:avLst/>
+                    </a:prstGeom>
+                  </pic:spPr>
+                </pic:pic>
+              </a:graphicData>
+            </a:graphic>
+            <wp14:sizeRelH relativeFrom="page">
+              <wp14:pctWidth>0</wp14:pctWidth>
+            </wp14:sizeRelH>
+            <wp14:sizeRelV relativeFrom="page">
+              <wp14:pctHeight>0</wp14:pctHeight>
+            </wp14:sizeRelV>
+          </wp:anchor>
+        </w:drawing>
+      </w:r>
+      <w:r>
+        <w:rPr>
+          <w:lang w:val="en-AU"/>
+        </w:rPr>
+        <w:t>Reflecting on the class diagram below, it is clear that the Main class is a key data structure because it stores all of the nested classes that create the GUI of the game.</w:t>
+      </w:r>
+      <w:r>
+        <w:rPr>
+          <w:lang w:val="en-AU"/>
+        </w:rPr>
+        <w:t xml:space="preserve"> </w:t>
+      </w:r>
+      <w:r>
+        <w:rPr>
+          <w:lang w:val="en-AU"/>
+        </w:rPr>
+        <w:t>Without the Main class storing all of the nested view classes, there would be no user interface and no way to play the game, making it an integral part of the system.</w:t>
+      </w:r>
+    </w:p>
+    <w:p>
+      <w:pPr>
+        <w:rPr>
+          <w:lang w:val="en-AU"/>
+        </w:rPr>
+      </w:pPr>
+      <w:r>
+        <w:rPr>
+          <w:noProof/>
+          <w:lang w:val="en-AU"/>
+        </w:rPr>
+        <mc:AlternateContent>
+          <mc:Choice Requires="wps">
+            <w:drawing>
+              <wp:anchor distT="0" distB="0" distL="114300" distR="114300" simplePos="0" relativeHeight="251671552" behindDoc="1" locked="0" layoutInCell="1" allowOverlap="1" wp14:anchorId="61154BD8" wp14:editId="090B827A">
+                <wp:simplePos x="0" y="0"/>
+                <wp:positionH relativeFrom="column">
+                  <wp:posOffset>-5715</wp:posOffset>
+                </wp:positionH>
+                <wp:positionV relativeFrom="paragraph">
+                  <wp:posOffset>934720</wp:posOffset>
+                </wp:positionV>
+                <wp:extent cx="2527300" cy="304800"/>
+                <wp:effectExtent l="0" t="0" r="0" b="0"/>
+                <wp:wrapTight wrapText="bothSides">
+                  <wp:wrapPolygon edited="0">
+                    <wp:start x="0" y="0"/>
+                    <wp:lineTo x="0" y="20700"/>
+                    <wp:lineTo x="21491" y="20700"/>
+                    <wp:lineTo x="21491" y="0"/>
+                    <wp:lineTo x="0" y="0"/>
+                  </wp:wrapPolygon>
+                </wp:wrapTight>
+                <wp:docPr id="12" name="Text Box 12"/>
+                <wp:cNvGraphicFramePr/>
+                <a:graphic xmlns:a="http://schemas.openxmlformats.org/drawingml/2006/main">
+                  <a:graphicData uri="http://schemas.microsoft.com/office/word/2010/wordprocessingShape">
+                    <wps:wsp>
+                      <wps:cNvSpPr txBox="1"/>
+                      <wps:spPr>
+                        <a:xfrm>
+                          <a:off x="0" y="0"/>
+                          <a:ext cx="2527300" cy="304800"/>
+                        </a:xfrm>
+                        <a:prstGeom prst="rect">
+                          <a:avLst/>
+                        </a:prstGeom>
+                        <a:solidFill>
+                          <a:schemeClr val="lt1"/>
+                        </a:solidFill>
+                        <a:ln w="6350">
+                          <a:noFill/>
+                        </a:ln>
+                      </wps:spPr>
+                      <wps:txbx>
+                        <w:txbxContent>
+                          <w:p>
+                            <w:pPr>
+                              <w:rPr>
+                                <w:i/>
+                                <w:sz w:val="20"/>
+                                <w:szCs w:val="20"/>
+                                <w:lang w:val="en-AU"/>
+                              </w:rPr>
+                            </w:pPr>
+                            <w:r>
+                              <w:rPr>
+                                <w:i/>
+                                <w:sz w:val="20"/>
+                                <w:szCs w:val="20"/>
+                                <w:lang w:val="en-AU"/>
+                              </w:rPr>
+                              <w:t>F</w:t>
+                            </w:r>
+                            <w:r>
+                              <w:rPr>
+                                <w:i/>
+                                <w:sz w:val="20"/>
+                                <w:szCs w:val="20"/>
+                                <w:lang w:val="en-AU"/>
+                              </w:rPr>
+                              <w:t>igure 5</w:t>
+                            </w:r>
+                          </w:p>
+                        </w:txbxContent>
+                      </wps:txbx>
+                      <wps:bodyPr rot="0" spcFirstLastPara="0" vertOverflow="overflow" horzOverflow="overflow" vert="horz" wrap="square" lIns="91440" tIns="45720" rIns="91440" bIns="45720" numCol="1" spcCol="0" rtlCol="0" fromWordArt="0" anchor="t" anchorCtr="0" forceAA="0" compatLnSpc="1">
+                        <a:prstTxWarp prst="textNoShape">
+                          <a:avLst/>
+                        </a:prstTxWarp>
+                        <a:noAutofit/>
+                      </wps:bodyPr>
+                    </wps:wsp>
+                  </a:graphicData>
+                </a:graphic>
+                <wp14:sizeRelH relativeFrom="margin">
+                  <wp14:pctWidth>0</wp14:pctWidth>
+                </wp14:sizeRelH>
+                <wp14:sizeRelV relativeFrom="margin">
+                  <wp14:pctHeight>0</wp14:pctHeight>
+                </wp14:sizeRelV>
+              </wp:anchor>
+            </w:drawing>
+          </mc:Choice>
+          <mc:Fallback>
+            <w:pict>
+              <v:shape w14:anchorId="61154BD8" id="Text Box 12" o:spid="_x0000_s1030" type="#_x0000_t202" style="position:absolute;margin-left:-.45pt;margin-top:73.6pt;width:199pt;height:24pt;z-index:-251644928;visibility:visible;mso-wrap-style:square;mso-width-percent:0;mso-height-percent:0;mso-wrap-distance-left:9pt;mso-wrap-distance-top:0;mso-wrap-distance-right:9pt;mso-wrap-distance-bottom:0;mso-position-horizontal:absolute;mso-position-horizontal-relative:text;mso-position-vertical:absolute;mso-position-vertical-relative:text;mso-width-percent:0;mso-height-percent:0;mso-width-relative:margin;mso-height-relative:margin;v-text-anchor:top" o:gfxdata="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" fillcolor="white [3201]" stroked="f" strokeweight=".5pt">
+                <v:textbox>
+                  <w:txbxContent>
+                    <w:p>
+                      <w:pPr>
+                        <w:rPr>
+                          <w:i/>
+                          <w:sz w:val="20"/>
+                          <w:szCs w:val="20"/>
+                          <w:lang w:val="en-AU"/>
+                        </w:rPr>
+                      </w:pPr>
+                      <w:r>
+                        <w:rPr>
+                          <w:i/>
+                          <w:sz w:val="20"/>
+                          <w:szCs w:val="20"/>
+                          <w:lang w:val="en-AU"/>
+                        </w:rPr>
+                        <w:t>F</w:t>
+                      </w:r>
+                      <w:r>
+                        <w:rPr>
+                          <w:i/>
+                          <w:sz w:val="20"/>
+                          <w:szCs w:val="20"/>
+                          <w:lang w:val="en-AU"/>
+                        </w:rPr>
+                        <w:t>igure 5</w:t>
+                      </w:r>
+                    </w:p>
+                  </w:txbxContent>
+                </v:textbox>
+                <w10:wrap type="tight"/>
+              </v:shape>
+            </w:pict>
+          </mc:Fallback>
+        </mc:AlternateContent>
+      </w:r>
+    </w:p>
+    <w:p>
+      <w:pPr>
+        <w:rPr>
+          <w:lang w:val="en-AU"/>
+        </w:rPr>
+      </w:pPr>
+    </w:p>
+    <w:p>
+      <w:pPr>
+        <w:rPr>
+          <w:lang w:val="en-AU"/>
+        </w:rPr>
+      </w:pPr>
+      <w:proofErr w:type="spellStart"/>
+      <w:r>
+        <w:rPr>
+          <w:lang w:val="en-AU"/>
+        </w:rPr>
+        <w:t>BetaGo</w:t>
+      </w:r>
+      <w:proofErr w:type="spellEnd"/>
+      <w:r>
+        <w:rPr>
+          <w:lang w:val="en-AU"/>
+        </w:rPr>
+        <w:t xml:space="preserve"> uses the MCTS algorithm to create the AI that the user is playing against. The MCTS algorithm builds a tree</w:t>
+      </w:r>
+      <w:r>
+        <w:rPr>
+          <w:lang w:val="en-AU"/>
+        </w:rPr>
+        <w:t xml:space="preserve"> to represent </w:t>
+      </w:r>
+      <w:r>
+        <w:rPr>
+          <w:lang w:val="en-AU"/>
+        </w:rPr>
+        <w:t xml:space="preserve">all possible states of the game. For each node (state of the game), there is another node representing another state if its parent node is executed. By using he MCTS algorithm, the algorithm not only calculates which move to make, but also the number of moves that can be made in the current state. Without this tree data structure, there would be no AI, and no ‘intellectual’ entity for the player to compete against, so the game would be reduced to a 2 player game only, rather than </w:t>
+      </w:r>
+      <w:r>
+        <w:rPr>
+          <w:lang w:val="en-AU"/>
+        </w:rPr>
+        <w:t xml:space="preserve">having </w:t>
+      </w:r>
+      <w:r>
+        <w:rPr>
+          <w:lang w:val="en-AU"/>
+        </w:rPr>
+        <w:t>a player vs computer option also.</w:t>
+      </w:r>
     </w:p>
     <w:sectPr>
-      <w:headerReference w:type="default" r:id="rId11"/>
+      <w:headerReference w:type="default" r:id="rId12"/>
       <w:pgSz w:w="11900" w:h="16840"/>
       <w:pgMar w:top="1389" w:right="1389" w:bottom="1389" w:left="1389" w:header="709" w:footer="709" w:gutter="0"/>
       <w:cols w:space="708"/>
@@ -2112,7 +3054,56 @@
         <w:rPr>
           <w:sz w:val="18"/>
         </w:rPr>
-        <w:t xml:space="preserve"> https://github.com/thomas1242/BetaGo</w:t>
+        <w:t xml:space="preserve"> </w:t>
+      </w:r>
+      <w:r>
+        <w:rPr>
+          <w:sz w:val="18"/>
+        </w:rPr>
+        <w:t>GitHub</w:t>
+      </w:r>
+      <w:r>
+        <w:rPr>
+          <w:sz w:val="18"/>
+        </w:rPr>
+        <w:t xml:space="preserve"> (7 May 2018). </w:t>
+      </w:r>
+      <w:proofErr w:type="spellStart"/>
+      <w:r>
+        <w:rPr>
+          <w:i/>
+          <w:sz w:val="18"/>
+        </w:rPr>
+        <w:t>BetaGo</w:t>
+      </w:r>
+      <w:proofErr w:type="spellEnd"/>
+      <w:r>
+        <w:rPr>
+          <w:i/>
+          <w:sz w:val="18"/>
+        </w:rPr>
+        <w:t xml:space="preserve">. </w:t>
+      </w:r>
+      <w:r>
+        <w:rPr>
+          <w:sz w:val="18"/>
+        </w:rPr>
+        <w:t xml:space="preserve">Retrieved from: </w:t>
+      </w:r>
+      <w:hyperlink r:id="rId1" w:history="1">
+        <w:r>
+          <w:rPr>
+            <w:rStyle w:val="Hyperlink"/>
+            <w:sz w:val="18"/>
+          </w:rPr>
+          <w:t>https://github.com/thomas1242/BetaGo</w:t>
+        </w:r>
+      </w:hyperlink>
+      <w:r>
+        <w:rPr>
+          <w:sz w:val="18"/>
+        </w:rPr>
+        <w:t xml:space="preserve"> </w:t>
       </w:r>
     </w:p>
   </w:footnote>
@@ -2135,7 +3126,41 @@
         <w:rPr>
           <w:sz w:val="18"/>
         </w:rPr>
-        <w:t xml:space="preserve"> http://fortune.com/2016/03/12/googles-go-computer-vs-human/</w:t>
+        <w:t xml:space="preserve"> </w:t>
+      </w:r>
+      <w:r>
+        <w:rPr>
+          <w:sz w:val="18"/>
+        </w:rPr>
+        <w:t xml:space="preserve">Fortune. (7 May 2018). </w:t>
+      </w:r>
+      <w:r>
+        <w:rPr>
+          <w:i/>
+          <w:sz w:val="18"/>
+        </w:rPr>
+        <w:t xml:space="preserve">Google’s Go Computer Beats Top-Ranked Human. </w:t>
+      </w:r>
+      <w:r>
+        <w:rPr>
+          <w:sz w:val="18"/>
+        </w:rPr>
+        <w:t xml:space="preserve">Retrieved from: </w:t>
+      </w:r>
+      <w:hyperlink r:id="rId2" w:history="1">
+        <w:r>
+          <w:rPr>
+            <w:rStyle w:val="Hyperlink"/>
+            <w:sz w:val="18"/>
+          </w:rPr>
+          <w:t>http://fortune.com/2016/03/12/googles-go-computer-vs-human/</w:t>
+        </w:r>
+      </w:hyperlink>
+      <w:r>
+        <w:rPr>
+          <w:sz w:val="18"/>
+        </w:rPr>
+        <w:t xml:space="preserve"> </w:t>
       </w:r>
     </w:p>
   </w:footnote>
@@ -2153,7 +3178,19 @@
       <w:r>
         <w:t xml:space="preserve"> </w:t>
       </w:r>
-      <w:hyperlink r:id="rId1" w:history="1">
+      <w:r>
+        <w:t xml:space="preserve">Tutorials Point (9 May 2018). </w:t>
+      </w:r>
+      <w:r>
+        <w:rPr>
+          <w:i/>
+        </w:rPr>
+        <w:t xml:space="preserve">MVC Framework – Introduction. </w:t>
+      </w:r>
+      <w:r>
+        <w:t xml:space="preserve"> Retrieved from: </w:t>
+      </w:r>
+      <w:hyperlink r:id="rId3" w:history="1">
         <w:r>
           <w:rPr>
             <w:rStyle w:val="Hyperlink"/>

</xml_diff>